<commit_message>
Editorial updates to task topics
</commit_message>
<xml_diff>
--- a/specification/resources/screen-captures.docx
+++ b/specification/resources/screen-captures.docx
@@ -125,11 +125,15 @@
               </w:tabs>
               <w:rPr>
                 <w:rFonts w:eastAsia="Times New Roman" w:cstheme="minorHAnsi"/>
+                <w:b/>
+                <w:bCs/>
               </w:rPr>
             </w:pPr>
             <w:r>
               <w:rPr>
                 <w:rFonts w:eastAsia="Times New Roman" w:cstheme="minorHAnsi"/>
+                <w:b/>
+                <w:bCs/>
               </w:rPr>
               <w:t>Command-line interface</w:t>
             </w:r>
@@ -154,8 +158,13 @@
             <w:r>
               <w:t xml:space="preserve"> </w:t>
             </w:r>
+            <w:proofErr w:type="spellStart"/>
             <w:r>
-              <w:t>arg -f filter</w:t>
+              <w:t>arg</w:t>
+            </w:r>
+            <w:proofErr w:type="spellEnd"/>
+            <w:r>
+              <w:t xml:space="preserve"> -f filter</w:t>
             </w:r>
           </w:p>
         </w:tc>
@@ -166,7 +175,17 @@
             <w:tcW w:w="3145" w:type="dxa"/>
           </w:tcPr>
           <w:p>
+            <w:pPr>
+              <w:rPr>
+                <w:b/>
+                <w:bCs/>
+              </w:rPr>
+            </w:pPr>
             <w:r>
+              <w:rPr>
+                <w:b/>
+                <w:bCs/>
+              </w:rPr>
               <w:t>Product GUI</w:t>
             </w:r>
           </w:p>
@@ -211,6 +230,8 @@
         <w:br w:type="textWrapping" w:clear="all"/>
       </w:r>
     </w:p>
+    <w:p/>
+    <w:p/>
     <w:sectPr>
       <w:pgSz w:w="12240" w:h="15840"/>
       <w:pgMar w:top="1440" w:right="1440" w:bottom="1440" w:left="1440" w:header="720" w:footer="720" w:gutter="0"/>

</xml_diff>

<commit_message>
Updates based on Content Fusion review
</commit_message>
<xml_diff>
--- a/specification/resources/screen-captures.docx
+++ b/specification/resources/screen-captures.docx
@@ -93,7 +93,7 @@
                 <w:b/>
                 <w:bCs/>
               </w:rPr>
-              <w:t>Description</w:t>
+              <w:t>Action</w:t>
             </w:r>
           </w:p>
         </w:tc>
@@ -230,6 +230,239 @@
         <w:br w:type="textWrapping" w:clear="all"/>
       </w:r>
     </w:p>
+    <w:tbl>
+      <w:tblPr>
+        <w:tblStyle w:val="TableGrid"/>
+        <w:tblpPr w:leftFromText="180" w:rightFromText="180" w:vertAnchor="text" w:tblpY="1"/>
+        <w:tblOverlap w:val="never"/>
+        <w:tblW w:w="0" w:type="auto"/>
+        <w:tblLook w:val="04A0" w:firstRow="1" w:lastRow="0" w:firstColumn="1" w:lastColumn="0" w:noHBand="0" w:noVBand="1"/>
+      </w:tblPr>
+      <w:tblGrid>
+        <w:gridCol w:w="2335"/>
+        <w:gridCol w:w="4140"/>
+      </w:tblGrid>
+      <w:tr>
+        <w:tc>
+          <w:tcPr>
+            <w:tcW w:w="2335" w:type="dxa"/>
+            <w:shd w:val="clear" w:color="auto" w:fill="C5E0B3" w:themeFill="accent6" w:themeFillTint="66"/>
+          </w:tcPr>
+          <w:p>
+            <w:pPr>
+              <w:tabs>
+                <w:tab w:val="left" w:pos="990"/>
+              </w:tabs>
+              <w:rPr>
+                <w:b/>
+                <w:bCs/>
+              </w:rPr>
+            </w:pPr>
+            <w:r>
+              <w:rPr>
+                <w:b/>
+                <w:bCs/>
+              </w:rPr>
+              <w:tab/>
+            </w:r>
+            <w:r>
+              <w:rPr>
+                <w:b/>
+                <w:bCs/>
+              </w:rPr>
+              <w:t>Option</w:t>
+            </w:r>
+          </w:p>
+        </w:tc>
+        <w:tc>
+          <w:tcPr>
+            <w:tcW w:w="4140" w:type="dxa"/>
+            <w:shd w:val="clear" w:color="auto" w:fill="C5E0B3" w:themeFill="accent6" w:themeFillTint="66"/>
+          </w:tcPr>
+          <w:p>
+            <w:pPr>
+              <w:jc w:val="center"/>
+              <w:rPr>
+                <w:b/>
+                <w:bCs/>
+              </w:rPr>
+            </w:pPr>
+            <w:r>
+              <w:rPr>
+                <w:b/>
+                <w:bCs/>
+              </w:rPr>
+              <w:t>Description</w:t>
+            </w:r>
+          </w:p>
+        </w:tc>
+      </w:tr>
+      <w:tr>
+        <w:tc>
+          <w:tcPr>
+            <w:tcW w:w="2335" w:type="dxa"/>
+          </w:tcPr>
+          <w:p>
+            <w:pPr>
+              <w:tabs>
+                <w:tab w:val="left" w:pos="916"/>
+                <w:tab w:val="left" w:pos="1832"/>
+                <w:tab w:val="left" w:pos="2748"/>
+                <w:tab w:val="left" w:pos="3664"/>
+                <w:tab w:val="left" w:pos="4580"/>
+                <w:tab w:val="left" w:pos="5496"/>
+                <w:tab w:val="left" w:pos="6412"/>
+                <w:tab w:val="left" w:pos="7328"/>
+                <w:tab w:val="left" w:pos="8244"/>
+                <w:tab w:val="left" w:pos="9160"/>
+                <w:tab w:val="left" w:pos="10076"/>
+                <w:tab w:val="left" w:pos="10992"/>
+                <w:tab w:val="left" w:pos="11908"/>
+                <w:tab w:val="left" w:pos="12824"/>
+                <w:tab w:val="left" w:pos="13740"/>
+                <w:tab w:val="left" w:pos="14656"/>
+              </w:tabs>
+              <w:rPr>
+                <w:rFonts w:eastAsia="Times New Roman" w:cstheme="minorHAnsi"/>
+                <w:b/>
+                <w:bCs/>
+              </w:rPr>
+            </w:pPr>
+            <w:r>
+              <w:rPr>
+                <w:rFonts w:eastAsia="Times New Roman" w:cstheme="minorHAnsi"/>
+                <w:b/>
+                <w:bCs/>
+              </w:rPr>
+              <w:t>Cancel the job</w:t>
+            </w:r>
+          </w:p>
+        </w:tc>
+        <w:tc>
+          <w:tcPr>
+            <w:tcW w:w="4140" w:type="dxa"/>
+          </w:tcPr>
+          <w:p>
+            <w:pPr>
+              <w:pStyle w:val="HTMLPreformatted"/>
+              <w:rPr>
+                <w:rFonts w:asciiTheme="minorHAnsi" w:hAnsiTheme="minorHAnsi" w:cstheme="minorHAnsi"/>
+                <w:sz w:val="22"/>
+                <w:szCs w:val="22"/>
+              </w:rPr>
+            </w:pPr>
+            <w:r>
+              <w:rPr>
+                <w:rFonts w:asciiTheme="minorHAnsi" w:hAnsiTheme="minorHAnsi" w:cstheme="minorHAnsi"/>
+                <w:sz w:val="22"/>
+                <w:szCs w:val="22"/>
+              </w:rPr>
+              <w:t>The application attempts to cancel the job gracefully. The job might not be completely canceled, although the job</w:t>
+            </w:r>
+            <w:r>
+              <w:rPr>
+                <w:rFonts w:asciiTheme="minorHAnsi" w:hAnsiTheme="minorHAnsi" w:cstheme="minorHAnsi"/>
+                <w:sz w:val="22"/>
+                <w:szCs w:val="22"/>
+              </w:rPr>
+              <w:t xml:space="preserve"> </w:t>
+            </w:r>
+            <w:r>
+              <w:rPr>
+                <w:rFonts w:asciiTheme="minorHAnsi" w:hAnsiTheme="minorHAnsi" w:cstheme="minorHAnsi"/>
+                <w:sz w:val="22"/>
+                <w:szCs w:val="22"/>
+              </w:rPr>
+              <w:t>status is "Canceled".</w:t>
+            </w:r>
+          </w:p>
+        </w:tc>
+      </w:tr>
+      <w:tr>
+        <w:tc>
+          <w:tcPr>
+            <w:tcW w:w="2335" w:type="dxa"/>
+          </w:tcPr>
+          <w:p>
+            <w:pPr>
+              <w:pStyle w:val="HTMLPreformatted"/>
+              <w:rPr>
+                <w:rFonts w:asciiTheme="minorHAnsi" w:hAnsiTheme="minorHAnsi" w:cstheme="minorHAnsi"/>
+                <w:b/>
+                <w:bCs/>
+                <w:sz w:val="22"/>
+                <w:szCs w:val="22"/>
+              </w:rPr>
+            </w:pPr>
+            <w:r>
+              <w:rPr>
+                <w:rFonts w:asciiTheme="minorHAnsi" w:hAnsiTheme="minorHAnsi" w:cstheme="minorHAnsi"/>
+                <w:b/>
+                <w:bCs/>
+                <w:sz w:val="22"/>
+                <w:szCs w:val="22"/>
+              </w:rPr>
+              <w:t>Force the job to cancel</w:t>
+            </w:r>
+          </w:p>
+        </w:tc>
+        <w:tc>
+          <w:tcPr>
+            <w:tcW w:w="4140" w:type="dxa"/>
+          </w:tcPr>
+          <w:p>
+            <w:pPr>
+              <w:pStyle w:val="HTMLPreformatted"/>
+              <w:rPr>
+                <w:rFonts w:asciiTheme="minorHAnsi" w:hAnsiTheme="minorHAnsi" w:cstheme="minorHAnsi"/>
+                <w:sz w:val="22"/>
+                <w:szCs w:val="22"/>
+              </w:rPr>
+            </w:pPr>
+            <w:r>
+              <w:rPr>
+                <w:rFonts w:asciiTheme="minorHAnsi" w:hAnsiTheme="minorHAnsi" w:cstheme="minorHAnsi"/>
+                <w:sz w:val="22"/>
+                <w:szCs w:val="22"/>
+              </w:rPr>
+              <w:t>The application will force the job to be canceled. This</w:t>
+            </w:r>
+            <w:r>
+              <w:rPr>
+                <w:rFonts w:asciiTheme="minorHAnsi" w:hAnsiTheme="minorHAnsi" w:cstheme="minorHAnsi"/>
+                <w:sz w:val="22"/>
+                <w:szCs w:val="22"/>
+              </w:rPr>
+              <w:t xml:space="preserve"> </w:t>
+            </w:r>
+            <w:r>
+              <w:rPr>
+                <w:rFonts w:asciiTheme="minorHAnsi" w:hAnsiTheme="minorHAnsi" w:cstheme="minorHAnsi"/>
+                <w:sz w:val="22"/>
+                <w:szCs w:val="22"/>
+              </w:rPr>
+              <w:t>might result in a mismatch between the state file and the</w:t>
+            </w:r>
+            <w:r>
+              <w:rPr>
+                <w:rFonts w:asciiTheme="minorHAnsi" w:hAnsiTheme="minorHAnsi" w:cstheme="minorHAnsi"/>
+                <w:sz w:val="22"/>
+                <w:szCs w:val="22"/>
+              </w:rPr>
+              <w:t xml:space="preserve"> </w:t>
+            </w:r>
+            <w:r>
+              <w:rPr>
+                <w:rFonts w:asciiTheme="minorHAnsi" w:hAnsiTheme="minorHAnsi" w:cstheme="minorHAnsi"/>
+                <w:sz w:val="22"/>
+                <w:szCs w:val="22"/>
+              </w:rPr>
+              <w:t>actual resource state.</w:t>
+            </w:r>
+          </w:p>
+        </w:tc>
+      </w:tr>
+    </w:tbl>
     <w:p/>
     <w:p/>
     <w:sectPr>

</xml_diff>

<commit_message>
Improve example for <stepsection>
</commit_message>
<xml_diff>
--- a/specification/resources/screen-captures.docx
+++ b/specification/resources/screen-captures.docx
@@ -28,6 +28,9 @@
       </w:r>
       <w:r>
         <w:t xml:space="preserve"> table</w:t>
+      </w:r>
+      <w:r>
+        <w:t>s</w:t>
       </w:r>
     </w:p>
     <w:p/>
@@ -357,23 +360,7 @@
                 <w:sz w:val="22"/>
                 <w:szCs w:val="22"/>
               </w:rPr>
-              <w:t>The application attempts to cancel the job gracefully. The job might not be completely canceled, although the job</w:t>
-            </w:r>
-            <w:r>
-              <w:rPr>
-                <w:rFonts w:asciiTheme="minorHAnsi" w:hAnsiTheme="minorHAnsi" w:cstheme="minorHAnsi"/>
-                <w:sz w:val="22"/>
-                <w:szCs w:val="22"/>
-              </w:rPr>
-              <w:t xml:space="preserve"> </w:t>
-            </w:r>
-            <w:r>
-              <w:rPr>
-                <w:rFonts w:asciiTheme="minorHAnsi" w:hAnsiTheme="minorHAnsi" w:cstheme="minorHAnsi"/>
-                <w:sz w:val="22"/>
-                <w:szCs w:val="22"/>
-              </w:rPr>
-              <w:t>status is "Canceled".</w:t>
+              <w:t>The application attempts to cancel the job gracefully. The job might not be completely canceled, although the job status is "Canceled".</w:t>
             </w:r>
           </w:p>
         </w:tc>
@@ -465,6 +452,181 @@
     </w:tbl>
     <w:p/>
     <w:p/>
+    <w:p/>
+    <w:p/>
+    <w:p/>
+    <w:p/>
+    <w:p>
+      <w:pPr>
+        <w:pStyle w:val="Heading2"/>
+      </w:pPr>
+      <w:r>
+        <w:t>Step sections</w:t>
+      </w:r>
+    </w:p>
+    <w:p/>
+    <w:p>
+      <w:pPr>
+        <w:rPr>
+          <w:b/>
+          <w:bCs/>
+        </w:rPr>
+      </w:pPr>
+      <w:r>
+        <w:t xml:space="preserve">       </w:t>
+      </w:r>
+      <w:r>
+        <w:rPr>
+          <w:b/>
+          <w:bCs/>
+        </w:rPr>
+        <w:t>Install and configure the application:</w:t>
+      </w:r>
+    </w:p>
+    <w:p>
+      <w:pPr>
+        <w:pStyle w:val="ListParagraph"/>
+        <w:numPr>
+          <w:ilvl w:val="0"/>
+          <w:numId w:val="3"/>
+        </w:numPr>
+      </w:pPr>
+      <w:r>
+        <w:rPr>
+          <w:color w:val="0070C0"/>
+          <w:u w:val="single"/>
+        </w:rPr>
+        <w:t>Download the application</w:t>
+      </w:r>
+      <w:r>
+        <w:t>.</w:t>
+      </w:r>
+    </w:p>
+    <w:p>
+      <w:pPr>
+        <w:pStyle w:val="ListParagraph"/>
+        <w:numPr>
+          <w:ilvl w:val="0"/>
+          <w:numId w:val="3"/>
+        </w:numPr>
+      </w:pPr>
+      <w:r>
+        <w:rPr>
+          <w:color w:val="0070C0"/>
+          <w:u w:val="single"/>
+        </w:rPr>
+        <w:t>Install the application</w:t>
+      </w:r>
+      <w:r>
+        <w:t>.</w:t>
+      </w:r>
+    </w:p>
+    <w:p>
+      <w:pPr>
+        <w:pStyle w:val="ListParagraph"/>
+        <w:numPr>
+          <w:ilvl w:val="0"/>
+          <w:numId w:val="3"/>
+        </w:numPr>
+      </w:pPr>
+      <w:r>
+        <w:rPr>
+          <w:color w:val="0070C0"/>
+          <w:u w:val="single"/>
+        </w:rPr>
+        <w:t>Configure the application</w:t>
+      </w:r>
+      <w:r>
+        <w:t>.</w:t>
+      </w:r>
+    </w:p>
+    <w:p>
+      <w:pPr>
+        <w:rPr>
+          <w:b/>
+          <w:bCs/>
+        </w:rPr>
+      </w:pPr>
+      <w:r>
+        <w:t xml:space="preserve">      </w:t>
+      </w:r>
+      <w:r>
+        <w:rPr>
+          <w:b/>
+          <w:bCs/>
+        </w:rPr>
+        <w:t>Set up the development environment:</w:t>
+      </w:r>
+    </w:p>
+    <w:p>
+      <w:pPr>
+        <w:pStyle w:val="ListParagraph"/>
+        <w:numPr>
+          <w:ilvl w:val="0"/>
+          <w:numId w:val="3"/>
+        </w:numPr>
+      </w:pPr>
+      <w:r>
+        <w:rPr>
+          <w:color w:val="0070C0"/>
+          <w:u w:val="single"/>
+        </w:rPr>
+        <w:t>Prepare the environment</w:t>
+      </w:r>
+      <w:r>
+        <w:t>.</w:t>
+      </w:r>
+    </w:p>
+    <w:p>
+      <w:r>
+        <w:t xml:space="preserve">       …</w:t>
+      </w:r>
+    </w:p>
+    <w:p>
+      <w:pPr>
+        <w:rPr>
+          <w:b/>
+          <w:bCs/>
+        </w:rPr>
+      </w:pPr>
+      <w:r>
+        <w:t xml:space="preserve">       </w:t>
+      </w:r>
+      <w:r>
+        <w:rPr>
+          <w:b/>
+          <w:bCs/>
+        </w:rPr>
+        <w:t>Start the tutorial</w:t>
+      </w:r>
+    </w:p>
+    <w:p>
+      <w:pPr>
+        <w:pStyle w:val="ListParagraph"/>
+        <w:numPr>
+          <w:ilvl w:val="0"/>
+          <w:numId w:val="5"/>
+        </w:numPr>
+      </w:pPr>
+      <w:r>
+        <w:rPr>
+          <w:color w:val="0070C0"/>
+          <w:u w:val="single"/>
+        </w:rPr>
+        <w:t>Exercise: Create a plug-in</w:t>
+      </w:r>
+      <w:r>
+        <w:t>.</w:t>
+      </w:r>
+    </w:p>
+    <w:p>
+      <w:pPr>
+        <w:ind w:left="360"/>
+      </w:pPr>
+      <w:r>
+        <w:t>…</w:t>
+      </w:r>
+    </w:p>
     <w:sectPr>
       <w:pgSz w:w="12240" w:h="15840"/>
       <w:pgMar w:top="1440" w:right="1440" w:bottom="1440" w:left="1440" w:header="720" w:footer="720" w:gutter="0"/>
@@ -655,11 +817,281 @@
       </w:pPr>
     </w:lvl>
   </w:abstractNum>
+  <w:abstractNum w:abstractNumId="2" w15:restartNumberingAfterBreak="0">
+    <w:nsid w:val="3BE61A7B"/>
+    <w:multiLevelType w:val="hybridMultilevel"/>
+    <w:tmpl w:val="4CD6218C"/>
+    <w:lvl w:ilvl="0" w:tplc="0409000F">
+      <w:start w:val="1"/>
+      <w:numFmt w:val="decimal"/>
+      <w:lvlText w:val="%1."/>
+      <w:lvlJc w:val="left"/>
+      <w:pPr>
+        <w:ind w:left="720" w:hanging="360"/>
+      </w:pPr>
+    </w:lvl>
+    <w:lvl w:ilvl="1" w:tplc="04090019" w:tentative="1">
+      <w:start w:val="1"/>
+      <w:numFmt w:val="lowerLetter"/>
+      <w:lvlText w:val="%2."/>
+      <w:lvlJc w:val="left"/>
+      <w:pPr>
+        <w:ind w:left="1440" w:hanging="360"/>
+      </w:pPr>
+    </w:lvl>
+    <w:lvl w:ilvl="2" w:tplc="0409001B" w:tentative="1">
+      <w:start w:val="1"/>
+      <w:numFmt w:val="lowerRoman"/>
+      <w:lvlText w:val="%3."/>
+      <w:lvlJc w:val="right"/>
+      <w:pPr>
+        <w:ind w:left="2160" w:hanging="180"/>
+      </w:pPr>
+    </w:lvl>
+    <w:lvl w:ilvl="3" w:tplc="0409000F" w:tentative="1">
+      <w:start w:val="1"/>
+      <w:numFmt w:val="decimal"/>
+      <w:lvlText w:val="%4."/>
+      <w:lvlJc w:val="left"/>
+      <w:pPr>
+        <w:ind w:left="2880" w:hanging="360"/>
+      </w:pPr>
+    </w:lvl>
+    <w:lvl w:ilvl="4" w:tplc="04090019" w:tentative="1">
+      <w:start w:val="1"/>
+      <w:numFmt w:val="lowerLetter"/>
+      <w:lvlText w:val="%5."/>
+      <w:lvlJc w:val="left"/>
+      <w:pPr>
+        <w:ind w:left="3600" w:hanging="360"/>
+      </w:pPr>
+    </w:lvl>
+    <w:lvl w:ilvl="5" w:tplc="0409001B" w:tentative="1">
+      <w:start w:val="1"/>
+      <w:numFmt w:val="lowerRoman"/>
+      <w:lvlText w:val="%6."/>
+      <w:lvlJc w:val="right"/>
+      <w:pPr>
+        <w:ind w:left="4320" w:hanging="180"/>
+      </w:pPr>
+    </w:lvl>
+    <w:lvl w:ilvl="6" w:tplc="0409000F" w:tentative="1">
+      <w:start w:val="1"/>
+      <w:numFmt w:val="decimal"/>
+      <w:lvlText w:val="%7."/>
+      <w:lvlJc w:val="left"/>
+      <w:pPr>
+        <w:ind w:left="5040" w:hanging="360"/>
+      </w:pPr>
+    </w:lvl>
+    <w:lvl w:ilvl="7" w:tplc="04090019" w:tentative="1">
+      <w:start w:val="1"/>
+      <w:numFmt w:val="lowerLetter"/>
+      <w:lvlText w:val="%8."/>
+      <w:lvlJc w:val="left"/>
+      <w:pPr>
+        <w:ind w:left="5760" w:hanging="360"/>
+      </w:pPr>
+    </w:lvl>
+    <w:lvl w:ilvl="8" w:tplc="0409001B" w:tentative="1">
+      <w:start w:val="1"/>
+      <w:numFmt w:val="lowerRoman"/>
+      <w:lvlText w:val="%9."/>
+      <w:lvlJc w:val="right"/>
+      <w:pPr>
+        <w:ind w:left="6480" w:hanging="180"/>
+      </w:pPr>
+    </w:lvl>
+  </w:abstractNum>
+  <w:abstractNum w:abstractNumId="3" w15:restartNumberingAfterBreak="0">
+    <w:nsid w:val="5111430A"/>
+    <w:multiLevelType w:val="hybridMultilevel"/>
+    <w:tmpl w:val="4718E020"/>
+    <w:lvl w:ilvl="0" w:tplc="DC962018">
+      <w:start w:val="8"/>
+      <w:numFmt w:val="decimal"/>
+      <w:lvlText w:val="%1."/>
+      <w:lvlJc w:val="left"/>
+      <w:pPr>
+        <w:ind w:left="720" w:hanging="360"/>
+      </w:pPr>
+      <w:rPr>
+        <w:rFonts w:hint="default"/>
+      </w:rPr>
+    </w:lvl>
+    <w:lvl w:ilvl="1" w:tplc="04090019" w:tentative="1">
+      <w:start w:val="1"/>
+      <w:numFmt w:val="lowerLetter"/>
+      <w:lvlText w:val="%2."/>
+      <w:lvlJc w:val="left"/>
+      <w:pPr>
+        <w:ind w:left="1440" w:hanging="360"/>
+      </w:pPr>
+    </w:lvl>
+    <w:lvl w:ilvl="2" w:tplc="0409001B" w:tentative="1">
+      <w:start w:val="1"/>
+      <w:numFmt w:val="lowerRoman"/>
+      <w:lvlText w:val="%3."/>
+      <w:lvlJc w:val="right"/>
+      <w:pPr>
+        <w:ind w:left="2160" w:hanging="180"/>
+      </w:pPr>
+    </w:lvl>
+    <w:lvl w:ilvl="3" w:tplc="0409000F" w:tentative="1">
+      <w:start w:val="1"/>
+      <w:numFmt w:val="decimal"/>
+      <w:lvlText w:val="%4."/>
+      <w:lvlJc w:val="left"/>
+      <w:pPr>
+        <w:ind w:left="2880" w:hanging="360"/>
+      </w:pPr>
+    </w:lvl>
+    <w:lvl w:ilvl="4" w:tplc="04090019" w:tentative="1">
+      <w:start w:val="1"/>
+      <w:numFmt w:val="lowerLetter"/>
+      <w:lvlText w:val="%5."/>
+      <w:lvlJc w:val="left"/>
+      <w:pPr>
+        <w:ind w:left="3600" w:hanging="360"/>
+      </w:pPr>
+    </w:lvl>
+    <w:lvl w:ilvl="5" w:tplc="0409001B" w:tentative="1">
+      <w:start w:val="1"/>
+      <w:numFmt w:val="lowerRoman"/>
+      <w:lvlText w:val="%6."/>
+      <w:lvlJc w:val="right"/>
+      <w:pPr>
+        <w:ind w:left="4320" w:hanging="180"/>
+      </w:pPr>
+    </w:lvl>
+    <w:lvl w:ilvl="6" w:tplc="0409000F" w:tentative="1">
+      <w:start w:val="1"/>
+      <w:numFmt w:val="decimal"/>
+      <w:lvlText w:val="%7."/>
+      <w:lvlJc w:val="left"/>
+      <w:pPr>
+        <w:ind w:left="5040" w:hanging="360"/>
+      </w:pPr>
+    </w:lvl>
+    <w:lvl w:ilvl="7" w:tplc="04090019" w:tentative="1">
+      <w:start w:val="1"/>
+      <w:numFmt w:val="lowerLetter"/>
+      <w:lvlText w:val="%8."/>
+      <w:lvlJc w:val="left"/>
+      <w:pPr>
+        <w:ind w:left="5760" w:hanging="360"/>
+      </w:pPr>
+    </w:lvl>
+    <w:lvl w:ilvl="8" w:tplc="0409001B" w:tentative="1">
+      <w:start w:val="1"/>
+      <w:numFmt w:val="lowerRoman"/>
+      <w:lvlText w:val="%9."/>
+      <w:lvlJc w:val="right"/>
+      <w:pPr>
+        <w:ind w:left="6480" w:hanging="180"/>
+      </w:pPr>
+    </w:lvl>
+  </w:abstractNum>
+  <w:abstractNum w:abstractNumId="4" w15:restartNumberingAfterBreak="0">
+    <w:nsid w:val="5163089D"/>
+    <w:multiLevelType w:val="hybridMultilevel"/>
+    <w:tmpl w:val="85D260DC"/>
+    <w:lvl w:ilvl="0" w:tplc="0409000F">
+      <w:start w:val="1"/>
+      <w:numFmt w:val="decimal"/>
+      <w:lvlText w:val="%1."/>
+      <w:lvlJc w:val="left"/>
+      <w:pPr>
+        <w:ind w:left="720" w:hanging="360"/>
+      </w:pPr>
+    </w:lvl>
+    <w:lvl w:ilvl="1" w:tplc="04090019" w:tentative="1">
+      <w:start w:val="1"/>
+      <w:numFmt w:val="lowerLetter"/>
+      <w:lvlText w:val="%2."/>
+      <w:lvlJc w:val="left"/>
+      <w:pPr>
+        <w:ind w:left="1440" w:hanging="360"/>
+      </w:pPr>
+    </w:lvl>
+    <w:lvl w:ilvl="2" w:tplc="0409001B" w:tentative="1">
+      <w:start w:val="1"/>
+      <w:numFmt w:val="lowerRoman"/>
+      <w:lvlText w:val="%3."/>
+      <w:lvlJc w:val="right"/>
+      <w:pPr>
+        <w:ind w:left="2160" w:hanging="180"/>
+      </w:pPr>
+    </w:lvl>
+    <w:lvl w:ilvl="3" w:tplc="0409000F" w:tentative="1">
+      <w:start w:val="1"/>
+      <w:numFmt w:val="decimal"/>
+      <w:lvlText w:val="%4."/>
+      <w:lvlJc w:val="left"/>
+      <w:pPr>
+        <w:ind w:left="2880" w:hanging="360"/>
+      </w:pPr>
+    </w:lvl>
+    <w:lvl w:ilvl="4" w:tplc="04090019" w:tentative="1">
+      <w:start w:val="1"/>
+      <w:numFmt w:val="lowerLetter"/>
+      <w:lvlText w:val="%5."/>
+      <w:lvlJc w:val="left"/>
+      <w:pPr>
+        <w:ind w:left="3600" w:hanging="360"/>
+      </w:pPr>
+    </w:lvl>
+    <w:lvl w:ilvl="5" w:tplc="0409001B" w:tentative="1">
+      <w:start w:val="1"/>
+      <w:numFmt w:val="lowerRoman"/>
+      <w:lvlText w:val="%6."/>
+      <w:lvlJc w:val="right"/>
+      <w:pPr>
+        <w:ind w:left="4320" w:hanging="180"/>
+      </w:pPr>
+    </w:lvl>
+    <w:lvl w:ilvl="6" w:tplc="0409000F" w:tentative="1">
+      <w:start w:val="1"/>
+      <w:numFmt w:val="decimal"/>
+      <w:lvlText w:val="%7."/>
+      <w:lvlJc w:val="left"/>
+      <w:pPr>
+        <w:ind w:left="5040" w:hanging="360"/>
+      </w:pPr>
+    </w:lvl>
+    <w:lvl w:ilvl="7" w:tplc="04090019" w:tentative="1">
+      <w:start w:val="1"/>
+      <w:numFmt w:val="lowerLetter"/>
+      <w:lvlText w:val="%8."/>
+      <w:lvlJc w:val="left"/>
+      <w:pPr>
+        <w:ind w:left="5760" w:hanging="360"/>
+      </w:pPr>
+    </w:lvl>
+    <w:lvl w:ilvl="8" w:tplc="0409001B" w:tentative="1">
+      <w:start w:val="1"/>
+      <w:numFmt w:val="lowerRoman"/>
+      <w:lvlText w:val="%9."/>
+      <w:lvlJc w:val="right"/>
+      <w:pPr>
+        <w:ind w:left="6480" w:hanging="180"/>
+      </w:pPr>
+    </w:lvl>
+  </w:abstractNum>
   <w:num w:numId="1" w16cid:durableId="1255482619">
     <w:abstractNumId w:val="0"/>
   </w:num>
   <w:num w:numId="2" w16cid:durableId="152182052">
     <w:abstractNumId w:val="1"/>
+  </w:num>
+  <w:num w:numId="3" w16cid:durableId="2146728639">
+    <w:abstractNumId w:val="4"/>
+  </w:num>
+  <w:num w:numId="4" w16cid:durableId="652104527">
+    <w:abstractNumId w:val="2"/>
+  </w:num>
+  <w:num w:numId="5" w16cid:durableId="1298531636">
+    <w:abstractNumId w:val="3"/>
   </w:num>
 </w:numbering>
 </file>

</xml_diff>

<commit_message>
Prep for review B: Concept and reference
</commit_message>
<xml_diff>
--- a/specification/resources/screen-captures.docx
+++ b/specification/resources/screen-captures.docx
@@ -627,6 +627,280 @@
         <w:t>…</w:t>
       </w:r>
     </w:p>
+    <w:p>
+      <w:pPr>
+        <w:ind w:left="360"/>
+      </w:pPr>
+    </w:p>
+    <w:p>
+      <w:pPr>
+        <w:ind w:left="360"/>
+      </w:pPr>
+    </w:p>
+    <w:p>
+      <w:pPr>
+        <w:ind w:left="360"/>
+      </w:pPr>
+    </w:p>
+    <w:p>
+      <w:pPr>
+        <w:ind w:left="360"/>
+      </w:pPr>
+    </w:p>
+    <w:p>
+      <w:pPr>
+        <w:pStyle w:val="Heading3"/>
+      </w:pPr>
+      <w:r>
+        <w:lastRenderedPageBreak/>
+        <w:t>Properties list</w:t>
+      </w:r>
+      <w:r>
+        <w:br/>
+      </w:r>
+    </w:p>
+    <w:tbl>
+      <w:tblPr>
+        <w:tblStyle w:val="TableGrid"/>
+        <w:tblpPr w:leftFromText="180" w:rightFromText="180" w:vertAnchor="text" w:tblpY="1"/>
+        <w:tblOverlap w:val="never"/>
+        <w:tblW w:w="0" w:type="auto"/>
+        <w:tblLook w:val="04A0" w:firstRow="1" w:lastRow="0" w:firstColumn="1" w:lastColumn="0" w:noHBand="0" w:noVBand="1"/>
+      </w:tblPr>
+      <w:tblGrid>
+        <w:gridCol w:w="2191"/>
+        <w:gridCol w:w="1764"/>
+        <w:gridCol w:w="2520"/>
+      </w:tblGrid>
+      <w:tr>
+        <w:tc>
+          <w:tcPr>
+            <w:tcW w:w="2191" w:type="dxa"/>
+            <w:shd w:val="clear" w:color="auto" w:fill="C5E0B3" w:themeFill="accent6" w:themeFillTint="66"/>
+          </w:tcPr>
+          <w:p>
+            <w:pPr>
+              <w:tabs>
+                <w:tab w:val="left" w:pos="990"/>
+              </w:tabs>
+              <w:jc w:val="center"/>
+              <w:rPr>
+                <w:b/>
+                <w:bCs/>
+              </w:rPr>
+            </w:pPr>
+            <w:r>
+              <w:rPr>
+                <w:b/>
+                <w:bCs/>
+              </w:rPr>
+              <w:t>Oil type</w:t>
+            </w:r>
+          </w:p>
+        </w:tc>
+        <w:tc>
+          <w:tcPr>
+            <w:tcW w:w="1764" w:type="dxa"/>
+            <w:shd w:val="clear" w:color="auto" w:fill="C5E0B3" w:themeFill="accent6" w:themeFillTint="66"/>
+          </w:tcPr>
+          <w:p>
+            <w:pPr>
+              <w:jc w:val="center"/>
+              <w:rPr>
+                <w:b/>
+                <w:bCs/>
+              </w:rPr>
+            </w:pPr>
+            <w:r>
+              <w:rPr>
+                <w:b/>
+                <w:bCs/>
+              </w:rPr>
+              <w:t>Oil brand</w:t>
+            </w:r>
+          </w:p>
+        </w:tc>
+        <w:tc>
+          <w:tcPr>
+            <w:tcW w:w="2520" w:type="dxa"/>
+            <w:shd w:val="clear" w:color="auto" w:fill="C5E0B3" w:themeFill="accent6" w:themeFillTint="66"/>
+          </w:tcPr>
+          <w:p>
+            <w:pPr>
+              <w:jc w:val="center"/>
+              <w:rPr>
+                <w:b/>
+                <w:bCs/>
+              </w:rPr>
+            </w:pPr>
+            <w:r>
+              <w:rPr>
+                <w:b/>
+                <w:bCs/>
+              </w:rPr>
+              <w:t>Appropriate use</w:t>
+            </w:r>
+          </w:p>
+        </w:tc>
+      </w:tr>
+      <w:tr>
+        <w:tc>
+          <w:tcPr>
+            <w:tcW w:w="2191" w:type="dxa"/>
+          </w:tcPr>
+          <w:p>
+            <w:pPr>
+              <w:tabs>
+                <w:tab w:val="left" w:pos="916"/>
+                <w:tab w:val="left" w:pos="1832"/>
+                <w:tab w:val="left" w:pos="2748"/>
+                <w:tab w:val="left" w:pos="3664"/>
+                <w:tab w:val="left" w:pos="4580"/>
+                <w:tab w:val="left" w:pos="5496"/>
+                <w:tab w:val="left" w:pos="6412"/>
+                <w:tab w:val="left" w:pos="7328"/>
+                <w:tab w:val="left" w:pos="8244"/>
+                <w:tab w:val="left" w:pos="9160"/>
+                <w:tab w:val="left" w:pos="10076"/>
+                <w:tab w:val="left" w:pos="10992"/>
+                <w:tab w:val="left" w:pos="11908"/>
+                <w:tab w:val="left" w:pos="12824"/>
+                <w:tab w:val="left" w:pos="13740"/>
+                <w:tab w:val="left" w:pos="14656"/>
+              </w:tabs>
+              <w:rPr>
+                <w:rFonts w:eastAsia="Times New Roman" w:cstheme="minorHAnsi"/>
+              </w:rPr>
+            </w:pPr>
+            <w:r>
+              <w:rPr>
+                <w:rFonts w:eastAsia="Times New Roman" w:cstheme="minorHAnsi"/>
+              </w:rPr>
+              <w:t>Primary oil</w:t>
+            </w:r>
+          </w:p>
+        </w:tc>
+        <w:tc>
+          <w:tcPr>
+            <w:tcW w:w="1764" w:type="dxa"/>
+          </w:tcPr>
+          <w:p>
+            <w:pPr>
+              <w:pStyle w:val="HTMLPreformatted"/>
+              <w:rPr>
+                <w:rFonts w:asciiTheme="minorHAnsi" w:hAnsiTheme="minorHAnsi" w:cstheme="minorHAnsi"/>
+                <w:sz w:val="22"/>
+                <w:szCs w:val="22"/>
+              </w:rPr>
+            </w:pPr>
+            <w:r>
+              <w:rPr>
+                <w:rFonts w:asciiTheme="minorHAnsi" w:hAnsiTheme="minorHAnsi" w:cstheme="minorHAnsi"/>
+                <w:sz w:val="22"/>
+                <w:szCs w:val="22"/>
+              </w:rPr>
+              <w:t>A1X</w:t>
+            </w:r>
+          </w:p>
+        </w:tc>
+        <w:tc>
+          <w:tcPr>
+            <w:tcW w:w="2520" w:type="dxa"/>
+          </w:tcPr>
+          <w:p>
+            <w:pPr>
+              <w:pStyle w:val="HTMLPreformatted"/>
+              <w:rPr>
+                <w:rFonts w:asciiTheme="minorHAnsi" w:hAnsiTheme="minorHAnsi" w:cstheme="minorHAnsi"/>
+                <w:sz w:val="22"/>
+                <w:szCs w:val="22"/>
+              </w:rPr>
+            </w:pPr>
+            <w:r>
+              <w:rPr>
+                <w:rFonts w:asciiTheme="minorHAnsi" w:hAnsiTheme="minorHAnsi" w:cstheme="minorHAnsi"/>
+                <w:sz w:val="22"/>
+                <w:szCs w:val="22"/>
+              </w:rPr>
+              <w:t>One-cylinder engine</w:t>
+            </w:r>
+          </w:p>
+        </w:tc>
+      </w:tr>
+      <w:tr>
+        <w:tc>
+          <w:tcPr>
+            <w:tcW w:w="2191" w:type="dxa"/>
+          </w:tcPr>
+          <w:p>
+            <w:pPr>
+              <w:pStyle w:val="HTMLPreformatted"/>
+              <w:rPr>
+                <w:rFonts w:asciiTheme="minorHAnsi" w:hAnsiTheme="minorHAnsi" w:cstheme="minorHAnsi"/>
+                <w:sz w:val="22"/>
+                <w:szCs w:val="22"/>
+              </w:rPr>
+            </w:pPr>
+            <w:r>
+              <w:rPr>
+                <w:rFonts w:asciiTheme="minorHAnsi" w:hAnsiTheme="minorHAnsi" w:cstheme="minorHAnsi"/>
+                <w:sz w:val="22"/>
+                <w:szCs w:val="22"/>
+              </w:rPr>
+              <w:t>Secondary oil</w:t>
+            </w:r>
+          </w:p>
+        </w:tc>
+        <w:tc>
+          <w:tcPr>
+            <w:tcW w:w="1764" w:type="dxa"/>
+          </w:tcPr>
+          <w:p>
+            <w:pPr>
+              <w:pStyle w:val="HTMLPreformatted"/>
+              <w:rPr>
+                <w:rFonts w:asciiTheme="minorHAnsi" w:hAnsiTheme="minorHAnsi" w:cstheme="minorHAnsi"/>
+                <w:sz w:val="22"/>
+                <w:szCs w:val="22"/>
+              </w:rPr>
+            </w:pPr>
+            <w:r>
+              <w:rPr>
+                <w:rFonts w:asciiTheme="minorHAnsi" w:hAnsiTheme="minorHAnsi" w:cstheme="minorHAnsi"/>
+                <w:sz w:val="22"/>
+                <w:szCs w:val="22"/>
+              </w:rPr>
+              <w:t>B2X</w:t>
+            </w:r>
+          </w:p>
+        </w:tc>
+        <w:tc>
+          <w:tcPr>
+            <w:tcW w:w="2520" w:type="dxa"/>
+          </w:tcPr>
+          <w:p>
+            <w:pPr>
+              <w:pStyle w:val="HTMLPreformatted"/>
+              <w:rPr>
+                <w:rFonts w:asciiTheme="minorHAnsi" w:hAnsiTheme="minorHAnsi" w:cstheme="minorHAnsi"/>
+                <w:sz w:val="22"/>
+                <w:szCs w:val="22"/>
+              </w:rPr>
+            </w:pPr>
+            <w:r>
+              <w:rPr>
+                <w:rFonts w:asciiTheme="minorHAnsi" w:hAnsiTheme="minorHAnsi" w:cstheme="minorHAnsi"/>
+                <w:sz w:val="22"/>
+                <w:szCs w:val="22"/>
+              </w:rPr>
+              <w:t>Two cylinder engine</w:t>
+            </w:r>
+          </w:p>
+        </w:tc>
+      </w:tr>
+    </w:tbl>
+    <w:p/>
+    <w:p/>
     <w:sectPr>
       <w:pgSz w:w="12240" w:h="15840"/>
       <w:pgMar w:top="1440" w:right="1440" w:bottom="1440" w:left="1440" w:header="720" w:footer="720" w:gutter="0"/>
@@ -1538,6 +1812,28 @@
       <w:szCs w:val="26"/>
     </w:rPr>
   </w:style>
+  <w:style w:type="paragraph" w:styleId="Heading3">
+    <w:name w:val="heading 3"/>
+    <w:basedOn w:val="Normal"/>
+    <w:next w:val="Normal"/>
+    <w:link w:val="Heading3Char"/>
+    <w:uiPriority w:val="9"/>
+    <w:unhideWhenUsed/>
+    <w:qFormat/>
+    <w:rsid w:val="009817FE"/>
+    <w:pPr>
+      <w:keepNext/>
+      <w:keepLines/>
+      <w:spacing w:before="40" w:after="0"/>
+      <w:outlineLvl w:val="2"/>
+    </w:pPr>
+    <w:rPr>
+      <w:rFonts w:asciiTheme="majorHAnsi" w:eastAsiaTheme="majorEastAsia" w:hAnsiTheme="majorHAnsi" w:cstheme="majorBidi"/>
+      <w:color w:val="1F3763" w:themeColor="accent1" w:themeShade="7F"/>
+      <w:sz w:val="24"/>
+      <w:szCs w:val="24"/>
+    </w:rPr>
+  </w:style>
   <w:style w:type="character" w:default="1" w:styleId="DefaultParagraphFont">
     <w:name w:val="Default Paragraph Font"/>
     <w:uiPriority w:val="1"/>
@@ -1665,6 +1961,19 @@
       <w:rFonts w:ascii="Courier New" w:eastAsia="Times New Roman" w:hAnsi="Courier New" w:cs="Courier New"/>
       <w:sz w:val="20"/>
       <w:szCs w:val="20"/>
+    </w:rPr>
+  </w:style>
+  <w:style w:type="character" w:customStyle="1" w:styleId="Heading3Char">
+    <w:name w:val="Heading 3 Char"/>
+    <w:basedOn w:val="DefaultParagraphFont"/>
+    <w:link w:val="Heading3"/>
+    <w:uiPriority w:val="9"/>
+    <w:rsid w:val="009817FE"/>
+    <w:rPr>
+      <w:rFonts w:asciiTheme="majorHAnsi" w:eastAsiaTheme="majorEastAsia" w:hAnsiTheme="majorHAnsi" w:cstheme="majorBidi"/>
+      <w:color w:val="1F3763" w:themeColor="accent1" w:themeShade="7F"/>
+      <w:sz w:val="24"/>
+      <w:szCs w:val="24"/>
     </w:rPr>
   </w:style>
 </w:styles>

</xml_diff>

<commit_message>
Update screen captures word doc
</commit_message>
<xml_diff>
--- a/specification/resources/screen-captures.docx
+++ b/specification/resources/screen-captures.docx
@@ -894,6 +894,378 @@
                 <w:szCs w:val="22"/>
               </w:rPr>
               <w:t>Two cylinder engine</w:t>
+            </w:r>
+          </w:p>
+        </w:tc>
+      </w:tr>
+    </w:tbl>
+    <w:p/>
+    <w:p/>
+    <w:p/>
+    <w:tbl>
+      <w:tblPr>
+        <w:tblStyle w:val="TableGrid"/>
+        <w:tblpPr w:leftFromText="180" w:rightFromText="180" w:vertAnchor="text" w:tblpY="1"/>
+        <w:tblOverlap w:val="never"/>
+        <w:tblW w:w="0" w:type="auto"/>
+        <w:tblLook w:val="04A0" w:firstRow="1" w:lastRow="0" w:firstColumn="1" w:lastColumn="0" w:noHBand="0" w:noVBand="1"/>
+      </w:tblPr>
+      <w:tblGrid>
+        <w:gridCol w:w="1705"/>
+        <w:gridCol w:w="2700"/>
+        <w:gridCol w:w="3510"/>
+      </w:tblGrid>
+      <w:tr>
+        <w:tc>
+          <w:tcPr>
+            <w:tcW w:w="1705" w:type="dxa"/>
+            <w:shd w:val="clear" w:color="auto" w:fill="C5E0B3" w:themeFill="accent6" w:themeFillTint="66"/>
+          </w:tcPr>
+          <w:p>
+            <w:pPr>
+              <w:tabs>
+                <w:tab w:val="left" w:pos="990"/>
+              </w:tabs>
+              <w:jc w:val="center"/>
+              <w:rPr>
+                <w:b/>
+                <w:bCs/>
+              </w:rPr>
+            </w:pPr>
+            <w:r>
+              <w:rPr>
+                <w:b/>
+                <w:bCs/>
+              </w:rPr>
+              <w:t>Visual element</w:t>
+            </w:r>
+          </w:p>
+        </w:tc>
+        <w:tc>
+          <w:tcPr>
+            <w:tcW w:w="2700" w:type="dxa"/>
+            <w:shd w:val="clear" w:color="auto" w:fill="C5E0B3" w:themeFill="accent6" w:themeFillTint="66"/>
+          </w:tcPr>
+          <w:p>
+            <w:pPr>
+              <w:jc w:val="center"/>
+              <w:rPr>
+                <w:b/>
+                <w:bCs/>
+              </w:rPr>
+            </w:pPr>
+            <w:r>
+              <w:rPr>
+                <w:b/>
+                <w:bCs/>
+              </w:rPr>
+              <w:t>Value</w:t>
+            </w:r>
+          </w:p>
+        </w:tc>
+        <w:tc>
+          <w:tcPr>
+            <w:tcW w:w="3510" w:type="dxa"/>
+            <w:shd w:val="clear" w:color="auto" w:fill="C5E0B3" w:themeFill="accent6" w:themeFillTint="66"/>
+          </w:tcPr>
+          <w:p>
+            <w:pPr>
+              <w:jc w:val="center"/>
+              <w:rPr>
+                <w:b/>
+                <w:bCs/>
+              </w:rPr>
+            </w:pPr>
+            <w:r>
+              <w:rPr>
+                <w:b/>
+                <w:bCs/>
+              </w:rPr>
+              <w:t>What it does</w:t>
+            </w:r>
+          </w:p>
+        </w:tc>
+      </w:tr>
+      <w:tr>
+        <w:tc>
+          <w:tcPr>
+            <w:tcW w:w="1705" w:type="dxa"/>
+            <w:vMerge w:val="restart"/>
+          </w:tcPr>
+          <w:p>
+            <w:pPr>
+              <w:tabs>
+                <w:tab w:val="left" w:pos="916"/>
+                <w:tab w:val="left" w:pos="1832"/>
+                <w:tab w:val="left" w:pos="2748"/>
+                <w:tab w:val="left" w:pos="3664"/>
+                <w:tab w:val="left" w:pos="4580"/>
+                <w:tab w:val="left" w:pos="5496"/>
+                <w:tab w:val="left" w:pos="6412"/>
+                <w:tab w:val="left" w:pos="7328"/>
+                <w:tab w:val="left" w:pos="8244"/>
+                <w:tab w:val="left" w:pos="9160"/>
+                <w:tab w:val="left" w:pos="10076"/>
+                <w:tab w:val="left" w:pos="10992"/>
+                <w:tab w:val="left" w:pos="11908"/>
+                <w:tab w:val="left" w:pos="12824"/>
+                <w:tab w:val="left" w:pos="13740"/>
+                <w:tab w:val="left" w:pos="14656"/>
+              </w:tabs>
+              <w:rPr>
+                <w:rFonts w:eastAsia="Times New Roman" w:cstheme="minorHAnsi"/>
+              </w:rPr>
+            </w:pPr>
+            <w:r>
+              <w:rPr>
+                <w:rFonts w:eastAsia="Times New Roman" w:cstheme="minorHAnsi"/>
+              </w:rPr>
+              <w:t>Color</w:t>
+            </w:r>
+          </w:p>
+        </w:tc>
+        <w:tc>
+          <w:tcPr>
+            <w:tcW w:w="2700" w:type="dxa"/>
+          </w:tcPr>
+          <w:p>
+            <w:pPr>
+              <w:pStyle w:val="HTMLPreformatted"/>
+              <w:rPr>
+                <w:rFonts w:asciiTheme="minorHAnsi" w:hAnsiTheme="minorHAnsi" w:cstheme="minorHAnsi"/>
+                <w:sz w:val="22"/>
+                <w:szCs w:val="22"/>
+              </w:rPr>
+            </w:pPr>
+            <w:r>
+              <w:rPr>
+                <w:rFonts w:asciiTheme="minorHAnsi" w:hAnsiTheme="minorHAnsi" w:cstheme="minorHAnsi"/>
+                <w:sz w:val="22"/>
+                <w:szCs w:val="22"/>
+              </w:rPr>
+              <w:t>Red</w:t>
+            </w:r>
+          </w:p>
+        </w:tc>
+        <w:tc>
+          <w:tcPr>
+            <w:tcW w:w="3510" w:type="dxa"/>
+          </w:tcPr>
+          <w:p>
+            <w:pPr>
+              <w:pStyle w:val="HTMLPreformatted"/>
+              <w:rPr>
+                <w:rFonts w:asciiTheme="minorHAnsi" w:hAnsiTheme="minorHAnsi" w:cstheme="minorHAnsi"/>
+                <w:sz w:val="22"/>
+                <w:szCs w:val="22"/>
+              </w:rPr>
+            </w:pPr>
+            <w:r>
+              <w:rPr>
+                <w:rFonts w:asciiTheme="minorHAnsi" w:hAnsiTheme="minorHAnsi" w:cstheme="minorHAnsi"/>
+                <w:sz w:val="22"/>
+                <w:szCs w:val="22"/>
+              </w:rPr>
+              <w:t>Indicates an error</w:t>
+            </w:r>
+          </w:p>
+        </w:tc>
+      </w:tr>
+      <w:tr>
+        <w:tc>
+          <w:tcPr>
+            <w:tcW w:w="1705" w:type="dxa"/>
+            <w:vMerge/>
+          </w:tcPr>
+          <w:p>
+            <w:pPr>
+              <w:pStyle w:val="HTMLPreformatted"/>
+              <w:rPr>
+                <w:rFonts w:asciiTheme="minorHAnsi" w:hAnsiTheme="minorHAnsi" w:cstheme="minorHAnsi"/>
+                <w:sz w:val="22"/>
+                <w:szCs w:val="22"/>
+              </w:rPr>
+            </w:pPr>
+          </w:p>
+        </w:tc>
+        <w:tc>
+          <w:tcPr>
+            <w:tcW w:w="2700" w:type="dxa"/>
+          </w:tcPr>
+          <w:p>
+            <w:pPr>
+              <w:pStyle w:val="HTMLPreformatted"/>
+              <w:rPr>
+                <w:rFonts w:asciiTheme="minorHAnsi" w:hAnsiTheme="minorHAnsi" w:cstheme="minorHAnsi"/>
+                <w:sz w:val="22"/>
+                <w:szCs w:val="22"/>
+              </w:rPr>
+            </w:pPr>
+            <w:r>
+              <w:rPr>
+                <w:rFonts w:asciiTheme="minorHAnsi" w:hAnsiTheme="minorHAnsi" w:cstheme="minorHAnsi"/>
+                <w:sz w:val="22"/>
+                <w:szCs w:val="22"/>
+              </w:rPr>
+              <w:t>Green</w:t>
+            </w:r>
+          </w:p>
+        </w:tc>
+        <w:tc>
+          <w:tcPr>
+            <w:tcW w:w="3510" w:type="dxa"/>
+          </w:tcPr>
+          <w:p>
+            <w:pPr>
+              <w:pStyle w:val="HTMLPreformatted"/>
+              <w:rPr>
+                <w:rFonts w:asciiTheme="minorHAnsi" w:hAnsiTheme="minorHAnsi" w:cstheme="minorHAnsi"/>
+                <w:sz w:val="22"/>
+                <w:szCs w:val="22"/>
+              </w:rPr>
+            </w:pPr>
+            <w:r>
+              <w:rPr>
+                <w:rFonts w:asciiTheme="minorHAnsi" w:hAnsiTheme="minorHAnsi" w:cstheme="minorHAnsi"/>
+                <w:sz w:val="22"/>
+                <w:szCs w:val="22"/>
+              </w:rPr>
+              <w:t>Indicates that conditions are good</w:t>
+            </w:r>
+          </w:p>
+        </w:tc>
+      </w:tr>
+      <w:tr>
+        <w:tc>
+          <w:tcPr>
+            <w:tcW w:w="1705" w:type="dxa"/>
+            <w:vMerge/>
+          </w:tcPr>
+          <w:p>
+            <w:pPr>
+              <w:pStyle w:val="HTMLPreformatted"/>
+              <w:rPr>
+                <w:rFonts w:asciiTheme="minorHAnsi" w:hAnsiTheme="minorHAnsi" w:cstheme="minorHAnsi"/>
+                <w:sz w:val="22"/>
+                <w:szCs w:val="22"/>
+              </w:rPr>
+            </w:pPr>
+          </w:p>
+        </w:tc>
+        <w:tc>
+          <w:tcPr>
+            <w:tcW w:w="2700" w:type="dxa"/>
+          </w:tcPr>
+          <w:p>
+            <w:pPr>
+              <w:pStyle w:val="HTMLPreformatted"/>
+              <w:rPr>
+                <w:rFonts w:asciiTheme="minorHAnsi" w:hAnsiTheme="minorHAnsi" w:cstheme="minorHAnsi"/>
+                <w:sz w:val="22"/>
+                <w:szCs w:val="22"/>
+              </w:rPr>
+            </w:pPr>
+            <w:r>
+              <w:rPr>
+                <w:rFonts w:asciiTheme="minorHAnsi" w:hAnsiTheme="minorHAnsi" w:cstheme="minorHAnsi"/>
+                <w:sz w:val="22"/>
+                <w:szCs w:val="22"/>
+              </w:rPr>
+              <w:t>Yellow</w:t>
+            </w:r>
+          </w:p>
+        </w:tc>
+        <w:tc>
+          <w:tcPr>
+            <w:tcW w:w="3510" w:type="dxa"/>
+          </w:tcPr>
+          <w:p>
+            <w:pPr>
+              <w:pStyle w:val="HTMLPreformatted"/>
+              <w:rPr>
+                <w:rFonts w:asciiTheme="minorHAnsi" w:hAnsiTheme="minorHAnsi" w:cstheme="minorHAnsi"/>
+                <w:sz w:val="22"/>
+                <w:szCs w:val="22"/>
+              </w:rPr>
+            </w:pPr>
+            <w:r>
+              <w:rPr>
+                <w:rFonts w:asciiTheme="minorHAnsi" w:hAnsiTheme="minorHAnsi" w:cstheme="minorHAnsi"/>
+                <w:sz w:val="22"/>
+                <w:szCs w:val="22"/>
+              </w:rPr>
+              <w:t>Indicates that a problem might exist</w:t>
+            </w:r>
+          </w:p>
+        </w:tc>
+      </w:tr>
+      <w:tr>
+        <w:tc>
+          <w:tcPr>
+            <w:tcW w:w="1705" w:type="dxa"/>
+          </w:tcPr>
+          <w:p>
+            <w:pPr>
+              <w:pStyle w:val="HTMLPreformatted"/>
+              <w:rPr>
+                <w:rFonts w:asciiTheme="minorHAnsi" w:hAnsiTheme="minorHAnsi" w:cstheme="minorHAnsi"/>
+                <w:sz w:val="22"/>
+                <w:szCs w:val="22"/>
+              </w:rPr>
+            </w:pPr>
+            <w:r>
+              <w:rPr>
+                <w:rFonts w:asciiTheme="minorHAnsi" w:hAnsiTheme="minorHAnsi" w:cstheme="minorHAnsi"/>
+                <w:sz w:val="22"/>
+                <w:szCs w:val="22"/>
+              </w:rPr>
+              <w:t>Shape</w:t>
+            </w:r>
+          </w:p>
+        </w:tc>
+        <w:tc>
+          <w:tcPr>
+            <w:tcW w:w="2700" w:type="dxa"/>
+          </w:tcPr>
+          <w:p>
+            <w:pPr>
+              <w:pStyle w:val="HTMLPreformatted"/>
+              <w:rPr>
+                <w:rFonts w:asciiTheme="minorHAnsi" w:hAnsiTheme="minorHAnsi" w:cstheme="minorHAnsi"/>
+                <w:sz w:val="22"/>
+                <w:szCs w:val="22"/>
+              </w:rPr>
+            </w:pPr>
+            <w:r>
+              <w:rPr>
+                <w:rFonts w:asciiTheme="minorHAnsi" w:hAnsiTheme="minorHAnsi" w:cstheme="minorHAnsi"/>
+                <w:sz w:val="22"/>
+                <w:szCs w:val="22"/>
+              </w:rPr>
+              <w:t>Circle, square, or triangle</w:t>
+            </w:r>
+          </w:p>
+        </w:tc>
+        <w:tc>
+          <w:tcPr>
+            <w:tcW w:w="3510" w:type="dxa"/>
+          </w:tcPr>
+          <w:p>
+            <w:pPr>
+              <w:pStyle w:val="HTMLPreformatted"/>
+              <w:rPr>
+                <w:rFonts w:asciiTheme="minorHAnsi" w:hAnsiTheme="minorHAnsi" w:cstheme="minorHAnsi"/>
+                <w:sz w:val="22"/>
+                <w:szCs w:val="22"/>
+              </w:rPr>
+            </w:pPr>
+            <w:r>
+              <w:rPr>
+                <w:rFonts w:asciiTheme="minorHAnsi" w:hAnsiTheme="minorHAnsi" w:cstheme="minorHAnsi"/>
+                <w:sz w:val="22"/>
+                <w:szCs w:val="22"/>
+              </w:rPr>
+              <w:t>Adds contrast and depth</w:t>
             </w:r>
           </w:p>
         </w:tc>

</xml_diff>

<commit_message>
Update example for <choices>
</commit_message>
<xml_diff>
--- a/specification/resources/screen-captures.docx
+++ b/specification/resources/screen-captures.docx
@@ -1273,6 +1273,177 @@
     </w:tbl>
     <w:p/>
     <w:p/>
+    <w:p/>
+    <w:p/>
+    <w:p>
+      <w:pPr>
+        <w:pStyle w:val="Heading3"/>
+      </w:pPr>
+      <w:r>
+        <w:t>&lt;choices&gt;</w:t>
+      </w:r>
+    </w:p>
+    <w:p/>
+    <w:p>
+      <w:pPr>
+        <w:pStyle w:val="HTMLPreformatted"/>
+        <w:numPr>
+          <w:ilvl w:val="0"/>
+          <w:numId w:val="3"/>
+        </w:numPr>
+        <w:rPr>
+          <w:rFonts w:asciiTheme="minorHAnsi" w:hAnsiTheme="minorHAnsi" w:cstheme="minorHAnsi"/>
+          <w:sz w:val="22"/>
+          <w:szCs w:val="22"/>
+        </w:rPr>
+      </w:pPr>
+      <w:r>
+        <w:rPr>
+          <w:rFonts w:asciiTheme="minorHAnsi" w:hAnsiTheme="minorHAnsi" w:cstheme="minorHAnsi"/>
+          <w:sz w:val="22"/>
+          <w:szCs w:val="22"/>
+        </w:rPr>
+        <w:t>To edit the attributes, select the element and press the</w:t>
+      </w:r>
+      <w:r>
+        <w:rPr>
+          <w:rFonts w:asciiTheme="minorHAnsi" w:hAnsiTheme="minorHAnsi" w:cstheme="minorHAnsi"/>
+          <w:sz w:val="22"/>
+          <w:szCs w:val="22"/>
+        </w:rPr>
+        <w:t xml:space="preserve"> </w:t>
+      </w:r>
+      <w:r>
+        <w:rPr>
+          <w:rFonts w:asciiTheme="minorHAnsi" w:hAnsiTheme="minorHAnsi" w:cstheme="minorHAnsi"/>
+          <w:sz w:val="22"/>
+          <w:szCs w:val="22"/>
+        </w:rPr>
+        <w:t>applicable keyboard shortcut for your operating system:</w:t>
+      </w:r>
+    </w:p>
+    <w:p>
+      <w:pPr>
+        <w:pStyle w:val="HTMLPreformatted"/>
+      </w:pPr>
+    </w:p>
+    <w:p>
+      <w:pPr>
+        <w:pStyle w:val="HTMLPreformatted"/>
+        <w:numPr>
+          <w:ilvl w:val="0"/>
+          <w:numId w:val="6"/>
+        </w:numPr>
+        <w:rPr>
+          <w:rFonts w:asciiTheme="minorHAnsi" w:hAnsiTheme="minorHAnsi" w:cstheme="minorHAnsi"/>
+          <w:b/>
+          <w:bCs/>
+          <w:sz w:val="22"/>
+          <w:szCs w:val="22"/>
+        </w:rPr>
+      </w:pPr>
+      <w:r>
+        <w:rPr>
+          <w:rFonts w:asciiTheme="minorHAnsi" w:hAnsiTheme="minorHAnsi" w:cstheme="minorHAnsi"/>
+          <w:b/>
+          <w:bCs/>
+          <w:color w:val="7030A0"/>
+          <w:sz w:val="22"/>
+          <w:szCs w:val="22"/>
+        </w:rPr>
+        <w:t>[  Mac OS ]</w:t>
+      </w:r>
+      <w:r>
+        <w:rPr>
+          <w:rFonts w:asciiTheme="minorHAnsi" w:hAnsiTheme="minorHAnsi" w:cstheme="minorHAnsi"/>
+          <w:b/>
+          <w:bCs/>
+          <w:sz w:val="22"/>
+          <w:szCs w:val="22"/>
+        </w:rPr>
+        <w:t xml:space="preserve"> </w:t>
+      </w:r>
+      <w:r>
+        <w:rPr>
+          <w:rFonts w:asciiTheme="minorHAnsi" w:hAnsiTheme="minorHAnsi" w:cstheme="minorHAnsi"/>
+          <w:b/>
+          <w:bCs/>
+          <w:sz w:val="22"/>
+          <w:szCs w:val="22"/>
+        </w:rPr>
+        <w:t>option + return</w:t>
+      </w:r>
+    </w:p>
+    <w:p>
+      <w:pPr>
+        <w:pStyle w:val="HTMLPreformatted"/>
+        <w:numPr>
+          <w:ilvl w:val="0"/>
+          <w:numId w:val="6"/>
+        </w:numPr>
+        <w:rPr>
+          <w:rFonts w:asciiTheme="minorHAnsi" w:hAnsiTheme="minorHAnsi" w:cstheme="minorHAnsi"/>
+          <w:b/>
+          <w:bCs/>
+          <w:sz w:val="22"/>
+          <w:szCs w:val="22"/>
+        </w:rPr>
+      </w:pPr>
+      <w:r>
+        <w:rPr>
+          <w:rFonts w:asciiTheme="minorHAnsi" w:hAnsiTheme="minorHAnsi" w:cstheme="minorHAnsi"/>
+          <w:b/>
+          <w:bCs/>
+          <w:noProof/>
+          <w:color w:val="7030A0"/>
+          <w:sz w:val="22"/>
+          <w:szCs w:val="22"/>
+        </w:rPr>
+        <w:t>[Windows]</w:t>
+      </w:r>
+      <w:r>
+        <w:rPr>
+          <w:rFonts w:asciiTheme="minorHAnsi" w:hAnsiTheme="minorHAnsi" w:cstheme="minorHAnsi"/>
+          <w:b/>
+          <w:bCs/>
+          <w:noProof/>
+          <w:sz w:val="22"/>
+          <w:szCs w:val="22"/>
+        </w:rPr>
+        <w:t xml:space="preserve"> </w:t>
+      </w:r>
+      <w:r>
+        <w:rPr>
+          <w:rFonts w:asciiTheme="minorHAnsi" w:hAnsiTheme="minorHAnsi" w:cstheme="minorHAnsi"/>
+          <w:b/>
+          <w:bCs/>
+          <w:sz w:val="22"/>
+          <w:szCs w:val="22"/>
+        </w:rPr>
+        <w:t>Alt + Enter</w:t>
+      </w:r>
+      <w:r>
+        <w:rPr>
+          <w:rFonts w:asciiTheme="minorHAnsi" w:hAnsiTheme="minorHAnsi" w:cstheme="minorHAnsi"/>
+          <w:b/>
+          <w:bCs/>
+          <w:sz w:val="22"/>
+          <w:szCs w:val="22"/>
+        </w:rPr>
+        <w:br/>
+      </w:r>
+      <w:r>
+        <w:rPr>
+          <w:rFonts w:asciiTheme="minorHAnsi" w:hAnsiTheme="minorHAnsi" w:cstheme="minorHAnsi"/>
+          <w:b/>
+          <w:bCs/>
+          <w:sz w:val="22"/>
+          <w:szCs w:val="22"/>
+        </w:rPr>
+        <w:br/>
+      </w:r>
+    </w:p>
+    <w:p/>
     <w:sectPr>
       <w:pgSz w:w="12240" w:h="15840"/>
       <w:pgMar w:top="1440" w:right="1440" w:bottom="1440" w:left="1440" w:header="720" w:footer="720" w:gutter="0"/>
@@ -1464,6 +1635,119 @@
     </w:lvl>
   </w:abstractNum>
   <w:abstractNum w:abstractNumId="2" w15:restartNumberingAfterBreak="0">
+    <w:nsid w:val="3B95750E"/>
+    <w:multiLevelType w:val="hybridMultilevel"/>
+    <w:tmpl w:val="C428E826"/>
+    <w:lvl w:ilvl="0" w:tplc="04090001">
+      <w:start w:val="1"/>
+      <w:numFmt w:val="bullet"/>
+      <w:lvlText w:val=""/>
+      <w:lvlJc w:val="left"/>
+      <w:pPr>
+        <w:ind w:left="1276" w:hanging="360"/>
+      </w:pPr>
+      <w:rPr>
+        <w:rFonts w:ascii="Symbol" w:hAnsi="Symbol" w:hint="default"/>
+      </w:rPr>
+    </w:lvl>
+    <w:lvl w:ilvl="1" w:tplc="04090003" w:tentative="1">
+      <w:start w:val="1"/>
+      <w:numFmt w:val="bullet"/>
+      <w:lvlText w:val="o"/>
+      <w:lvlJc w:val="left"/>
+      <w:pPr>
+        <w:ind w:left="1996" w:hanging="360"/>
+      </w:pPr>
+      <w:rPr>
+        <w:rFonts w:ascii="Courier New" w:hAnsi="Courier New" w:cs="Courier New" w:hint="default"/>
+      </w:rPr>
+    </w:lvl>
+    <w:lvl w:ilvl="2" w:tplc="04090005" w:tentative="1">
+      <w:start w:val="1"/>
+      <w:numFmt w:val="bullet"/>
+      <w:lvlText w:val=""/>
+      <w:lvlJc w:val="left"/>
+      <w:pPr>
+        <w:ind w:left="2716" w:hanging="360"/>
+      </w:pPr>
+      <w:rPr>
+        <w:rFonts w:ascii="Wingdings" w:hAnsi="Wingdings" w:hint="default"/>
+      </w:rPr>
+    </w:lvl>
+    <w:lvl w:ilvl="3" w:tplc="04090001" w:tentative="1">
+      <w:start w:val="1"/>
+      <w:numFmt w:val="bullet"/>
+      <w:lvlText w:val=""/>
+      <w:lvlJc w:val="left"/>
+      <w:pPr>
+        <w:ind w:left="3436" w:hanging="360"/>
+      </w:pPr>
+      <w:rPr>
+        <w:rFonts w:ascii="Symbol" w:hAnsi="Symbol" w:hint="default"/>
+      </w:rPr>
+    </w:lvl>
+    <w:lvl w:ilvl="4" w:tplc="04090003" w:tentative="1">
+      <w:start w:val="1"/>
+      <w:numFmt w:val="bullet"/>
+      <w:lvlText w:val="o"/>
+      <w:lvlJc w:val="left"/>
+      <w:pPr>
+        <w:ind w:left="4156" w:hanging="360"/>
+      </w:pPr>
+      <w:rPr>
+        <w:rFonts w:ascii="Courier New" w:hAnsi="Courier New" w:cs="Courier New" w:hint="default"/>
+      </w:rPr>
+    </w:lvl>
+    <w:lvl w:ilvl="5" w:tplc="04090005" w:tentative="1">
+      <w:start w:val="1"/>
+      <w:numFmt w:val="bullet"/>
+      <w:lvlText w:val=""/>
+      <w:lvlJc w:val="left"/>
+      <w:pPr>
+        <w:ind w:left="4876" w:hanging="360"/>
+      </w:pPr>
+      <w:rPr>
+        <w:rFonts w:ascii="Wingdings" w:hAnsi="Wingdings" w:hint="default"/>
+      </w:rPr>
+    </w:lvl>
+    <w:lvl w:ilvl="6" w:tplc="04090001" w:tentative="1">
+      <w:start w:val="1"/>
+      <w:numFmt w:val="bullet"/>
+      <w:lvlText w:val=""/>
+      <w:lvlJc w:val="left"/>
+      <w:pPr>
+        <w:ind w:left="5596" w:hanging="360"/>
+      </w:pPr>
+      <w:rPr>
+        <w:rFonts w:ascii="Symbol" w:hAnsi="Symbol" w:hint="default"/>
+      </w:rPr>
+    </w:lvl>
+    <w:lvl w:ilvl="7" w:tplc="04090003" w:tentative="1">
+      <w:start w:val="1"/>
+      <w:numFmt w:val="bullet"/>
+      <w:lvlText w:val="o"/>
+      <w:lvlJc w:val="left"/>
+      <w:pPr>
+        <w:ind w:left="6316" w:hanging="360"/>
+      </w:pPr>
+      <w:rPr>
+        <w:rFonts w:ascii="Courier New" w:hAnsi="Courier New" w:cs="Courier New" w:hint="default"/>
+      </w:rPr>
+    </w:lvl>
+    <w:lvl w:ilvl="8" w:tplc="04090005" w:tentative="1">
+      <w:start w:val="1"/>
+      <w:numFmt w:val="bullet"/>
+      <w:lvlText w:val=""/>
+      <w:lvlJc w:val="left"/>
+      <w:pPr>
+        <w:ind w:left="7036" w:hanging="360"/>
+      </w:pPr>
+      <w:rPr>
+        <w:rFonts w:ascii="Wingdings" w:hAnsi="Wingdings" w:hint="default"/>
+      </w:rPr>
+    </w:lvl>
+  </w:abstractNum>
+  <w:abstractNum w:abstractNumId="3" w15:restartNumberingAfterBreak="0">
     <w:nsid w:val="3BE61A7B"/>
     <w:multiLevelType w:val="hybridMultilevel"/>
     <w:tmpl w:val="4CD6218C"/>
@@ -1549,7 +1833,7 @@
       </w:pPr>
     </w:lvl>
   </w:abstractNum>
-  <w:abstractNum w:abstractNumId="3" w15:restartNumberingAfterBreak="0">
+  <w:abstractNum w:abstractNumId="4" w15:restartNumberingAfterBreak="0">
     <w:nsid w:val="5111430A"/>
     <w:multiLevelType w:val="hybridMultilevel"/>
     <w:tmpl w:val="4718E020"/>
@@ -1638,10 +1922,10 @@
       </w:pPr>
     </w:lvl>
   </w:abstractNum>
-  <w:abstractNum w:abstractNumId="4" w15:restartNumberingAfterBreak="0">
+  <w:abstractNum w:abstractNumId="5" w15:restartNumberingAfterBreak="0">
     <w:nsid w:val="5163089D"/>
     <w:multiLevelType w:val="hybridMultilevel"/>
-    <w:tmpl w:val="85D260DC"/>
+    <w:tmpl w:val="E3A485A4"/>
     <w:lvl w:ilvl="0" w:tplc="0409000F">
       <w:start w:val="1"/>
       <w:numFmt w:val="decimal"/>
@@ -1650,6 +1934,9 @@
       <w:pPr>
         <w:ind w:left="720" w:hanging="360"/>
       </w:pPr>
+      <w:rPr>
+        <w:rFonts w:hint="default"/>
+      </w:rPr>
     </w:lvl>
     <w:lvl w:ilvl="1" w:tplc="04090019" w:tentative="1">
       <w:start w:val="1"/>
@@ -1731,13 +2018,16 @@
     <w:abstractNumId w:val="1"/>
   </w:num>
   <w:num w:numId="3" w16cid:durableId="2146728639">
+    <w:abstractNumId w:val="5"/>
+  </w:num>
+  <w:num w:numId="4" w16cid:durableId="652104527">
+    <w:abstractNumId w:val="3"/>
+  </w:num>
+  <w:num w:numId="5" w16cid:durableId="1298531636">
     <w:abstractNumId w:val="4"/>
   </w:num>
-  <w:num w:numId="4" w16cid:durableId="652104527">
+  <w:num w:numId="6" w16cid:durableId="995259694">
     <w:abstractNumId w:val="2"/>
-  </w:num>
-  <w:num w:numId="5" w16cid:durableId="1298531636">
-    <w:abstractNumId w:val="3"/>
   </w:num>
 </w:numbering>
 </file>

</xml_diff>

<commit_message>
Prep for review E
</commit_message>
<xml_diff>
--- a/specification/resources/screen-captures.docx
+++ b/specification/resources/screen-captures.docx
@@ -159,15 +159,7 @@
               <w:t>Type</w:t>
             </w:r>
             <w:r>
-              <w:t xml:space="preserve"> </w:t>
-            </w:r>
-            <w:proofErr w:type="spellStart"/>
-            <w:r>
-              <w:t>arg</w:t>
-            </w:r>
-            <w:proofErr w:type="spellEnd"/>
-            <w:r>
-              <w:t xml:space="preserve"> -f filter</w:t>
+              <w:t xml:space="preserve"> arg -f filter</w:t>
             </w:r>
           </w:p>
         </w:tc>
@@ -1442,6 +1434,450 @@
         </w:rPr>
         <w:br/>
       </w:r>
+    </w:p>
+    <w:p>
+      <w:pPr>
+        <w:pStyle w:val="Heading3"/>
+      </w:pPr>
+      <w:r>
+        <w:t>&lt;diagnostics-general&gt;</w:t>
+      </w:r>
+      <w:r>
+        <w:br/>
+      </w:r>
+    </w:p>
+    <w:tbl>
+      <w:tblPr>
+        <w:tblStyle w:val="TableGrid"/>
+        <w:tblpPr w:leftFromText="180" w:rightFromText="180" w:vertAnchor="text" w:tblpY="1"/>
+        <w:tblOverlap w:val="never"/>
+        <w:tblW w:w="0" w:type="auto"/>
+        <w:tblLook w:val="04A0" w:firstRow="1" w:lastRow="0" w:firstColumn="1" w:lastColumn="0" w:noHBand="0" w:noVBand="1"/>
+      </w:tblPr>
+      <w:tblGrid>
+        <w:gridCol w:w="3145"/>
+        <w:gridCol w:w="3330"/>
+      </w:tblGrid>
+      <w:tr>
+        <w:tc>
+          <w:tcPr>
+            <w:tcW w:w="3145" w:type="dxa"/>
+            <w:shd w:val="clear" w:color="auto" w:fill="C5E0B3" w:themeFill="accent6" w:themeFillTint="66"/>
+          </w:tcPr>
+          <w:p>
+            <w:pPr>
+              <w:tabs>
+                <w:tab w:val="left" w:pos="990"/>
+              </w:tabs>
+              <w:rPr>
+                <w:b/>
+                <w:bCs/>
+              </w:rPr>
+            </w:pPr>
+            <w:r>
+              <w:rPr>
+                <w:b/>
+                <w:bCs/>
+              </w:rPr>
+              <w:tab/>
+            </w:r>
+            <w:r>
+              <w:rPr>
+                <w:b/>
+                <w:bCs/>
+              </w:rPr>
+              <w:t>Symptom</w:t>
+            </w:r>
+          </w:p>
+        </w:tc>
+        <w:tc>
+          <w:tcPr>
+            <w:tcW w:w="3330" w:type="dxa"/>
+            <w:shd w:val="clear" w:color="auto" w:fill="C5E0B3" w:themeFill="accent6" w:themeFillTint="66"/>
+          </w:tcPr>
+          <w:p>
+            <w:pPr>
+              <w:jc w:val="center"/>
+              <w:rPr>
+                <w:b/>
+                <w:bCs/>
+              </w:rPr>
+            </w:pPr>
+            <w:r>
+              <w:rPr>
+                <w:b/>
+                <w:bCs/>
+              </w:rPr>
+              <w:t>Probable cause</w:t>
+            </w:r>
+          </w:p>
+        </w:tc>
+      </w:tr>
+      <w:tr>
+        <w:tc>
+          <w:tcPr>
+            <w:tcW w:w="3145" w:type="dxa"/>
+          </w:tcPr>
+          <w:p>
+            <w:pPr>
+              <w:pStyle w:val="HTMLPreformatted"/>
+              <w:rPr>
+                <w:rFonts w:asciiTheme="minorHAnsi" w:hAnsiTheme="minorHAnsi" w:cstheme="minorHAnsi"/>
+                <w:sz w:val="22"/>
+                <w:szCs w:val="22"/>
+              </w:rPr>
+            </w:pPr>
+            <w:r>
+              <w:rPr>
+                <w:rFonts w:asciiTheme="minorHAnsi" w:hAnsiTheme="minorHAnsi" w:cstheme="minorHAnsi"/>
+                <w:sz w:val="22"/>
+                <w:szCs w:val="22"/>
+              </w:rPr>
+              <w:t>Clunking noise on bumps only</w:t>
+            </w:r>
+          </w:p>
+        </w:tc>
+        <w:tc>
+          <w:tcPr>
+            <w:tcW w:w="3330" w:type="dxa"/>
+          </w:tcPr>
+          <w:p>
+            <w:pPr>
+              <w:pStyle w:val="HTMLPreformatted"/>
+              <w:rPr>
+                <w:rFonts w:asciiTheme="minorHAnsi" w:hAnsiTheme="minorHAnsi" w:cstheme="minorHAnsi"/>
+                <w:sz w:val="22"/>
+                <w:szCs w:val="22"/>
+              </w:rPr>
+            </w:pPr>
+            <w:r>
+              <w:rPr>
+                <w:rFonts w:asciiTheme="minorHAnsi" w:hAnsiTheme="minorHAnsi" w:cstheme="minorHAnsi"/>
+                <w:sz w:val="22"/>
+                <w:szCs w:val="22"/>
+              </w:rPr>
+              <w:t>Checking the struts</w:t>
+            </w:r>
+          </w:p>
+        </w:tc>
+      </w:tr>
+      <w:tr>
+        <w:tc>
+          <w:tcPr>
+            <w:tcW w:w="3145" w:type="dxa"/>
+          </w:tcPr>
+          <w:p>
+            <w:pPr>
+              <w:pStyle w:val="HTMLPreformatted"/>
+              <w:rPr>
+                <w:rFonts w:asciiTheme="minorHAnsi" w:hAnsiTheme="minorHAnsi" w:cstheme="minorHAnsi"/>
+                <w:sz w:val="22"/>
+                <w:szCs w:val="22"/>
+              </w:rPr>
+            </w:pPr>
+            <w:r>
+              <w:rPr>
+                <w:rFonts w:asciiTheme="minorHAnsi" w:hAnsiTheme="minorHAnsi" w:cstheme="minorHAnsi"/>
+                <w:sz w:val="22"/>
+                <w:szCs w:val="22"/>
+              </w:rPr>
+              <w:t>Continuous clunking noise</w:t>
+            </w:r>
+          </w:p>
+        </w:tc>
+        <w:tc>
+          <w:tcPr>
+            <w:tcW w:w="3330" w:type="dxa"/>
+          </w:tcPr>
+          <w:p>
+            <w:pPr>
+              <w:pStyle w:val="HTMLPreformatted"/>
+              <w:rPr>
+                <w:rFonts w:asciiTheme="minorHAnsi" w:hAnsiTheme="minorHAnsi" w:cstheme="minorHAnsi"/>
+                <w:sz w:val="22"/>
+                <w:szCs w:val="22"/>
+              </w:rPr>
+            </w:pPr>
+            <w:r>
+              <w:rPr>
+                <w:rFonts w:asciiTheme="minorHAnsi" w:hAnsiTheme="minorHAnsi" w:cstheme="minorHAnsi"/>
+                <w:sz w:val="22"/>
+                <w:szCs w:val="22"/>
+              </w:rPr>
+              <w:t>Checking the ball joints</w:t>
+            </w:r>
+          </w:p>
+        </w:tc>
+      </w:tr>
+      <w:tr>
+        <w:tc>
+          <w:tcPr>
+            <w:tcW w:w="3145" w:type="dxa"/>
+          </w:tcPr>
+          <w:p>
+            <w:pPr>
+              <w:pStyle w:val="HTMLPreformatted"/>
+              <w:rPr>
+                <w:rFonts w:asciiTheme="minorHAnsi" w:hAnsiTheme="minorHAnsi" w:cstheme="minorHAnsi"/>
+                <w:sz w:val="22"/>
+                <w:szCs w:val="22"/>
+              </w:rPr>
+            </w:pPr>
+            <w:r>
+              <w:rPr>
+                <w:rFonts w:asciiTheme="minorHAnsi" w:hAnsiTheme="minorHAnsi" w:cstheme="minorHAnsi"/>
+                <w:sz w:val="22"/>
+                <w:szCs w:val="22"/>
+              </w:rPr>
+              <w:t>Ticks when in neutral</w:t>
+            </w:r>
+          </w:p>
+        </w:tc>
+        <w:tc>
+          <w:tcPr>
+            <w:tcW w:w="3330" w:type="dxa"/>
+          </w:tcPr>
+          <w:p>
+            <w:pPr>
+              <w:pStyle w:val="HTMLPreformatted"/>
+              <w:rPr>
+                <w:rFonts w:asciiTheme="minorHAnsi" w:hAnsiTheme="minorHAnsi" w:cstheme="minorHAnsi"/>
+                <w:sz w:val="22"/>
+                <w:szCs w:val="22"/>
+              </w:rPr>
+            </w:pPr>
+            <w:r>
+              <w:rPr>
+                <w:rFonts w:asciiTheme="minorHAnsi" w:hAnsiTheme="minorHAnsi" w:cstheme="minorHAnsi"/>
+                <w:sz w:val="22"/>
+                <w:szCs w:val="22"/>
+              </w:rPr>
+              <w:t>Checking the exhaust</w:t>
+            </w:r>
+          </w:p>
+        </w:tc>
+      </w:tr>
+      <w:tr>
+        <w:tc>
+          <w:tcPr>
+            <w:tcW w:w="3145" w:type="dxa"/>
+          </w:tcPr>
+          <w:p>
+            <w:pPr>
+              <w:pStyle w:val="HTMLPreformatted"/>
+              <w:rPr>
+                <w:rFonts w:asciiTheme="minorHAnsi" w:hAnsiTheme="minorHAnsi" w:cstheme="minorHAnsi"/>
+                <w:sz w:val="22"/>
+                <w:szCs w:val="22"/>
+              </w:rPr>
+            </w:pPr>
+            <w:r>
+              <w:rPr>
+                <w:rFonts w:asciiTheme="minorHAnsi" w:hAnsiTheme="minorHAnsi" w:cstheme="minorHAnsi"/>
+                <w:sz w:val="22"/>
+                <w:szCs w:val="22"/>
+              </w:rPr>
+              <w:t>Ticks only in reverse</w:t>
+            </w:r>
+          </w:p>
+        </w:tc>
+        <w:tc>
+          <w:tcPr>
+            <w:tcW w:w="3330" w:type="dxa"/>
+          </w:tcPr>
+          <w:p>
+            <w:pPr>
+              <w:pStyle w:val="HTMLPreformatted"/>
+              <w:rPr>
+                <w:rFonts w:asciiTheme="minorHAnsi" w:hAnsiTheme="minorHAnsi" w:cstheme="minorHAnsi"/>
+                <w:sz w:val="22"/>
+                <w:szCs w:val="22"/>
+              </w:rPr>
+            </w:pPr>
+            <w:r>
+              <w:rPr>
+                <w:rFonts w:asciiTheme="minorHAnsi" w:hAnsiTheme="minorHAnsi" w:cstheme="minorHAnsi"/>
+                <w:sz w:val="22"/>
+                <w:szCs w:val="22"/>
+              </w:rPr>
+              <w:t>Checking the brakes</w:t>
+            </w:r>
+          </w:p>
+        </w:tc>
+      </w:tr>
+      <w:tr>
+        <w:tc>
+          <w:tcPr>
+            <w:tcW w:w="3145" w:type="dxa"/>
+          </w:tcPr>
+          <w:p>
+            <w:pPr>
+              <w:pStyle w:val="HTMLPreformatted"/>
+              <w:rPr>
+                <w:rFonts w:asciiTheme="minorHAnsi" w:hAnsiTheme="minorHAnsi" w:cstheme="minorHAnsi"/>
+                <w:sz w:val="22"/>
+                <w:szCs w:val="22"/>
+              </w:rPr>
+            </w:pPr>
+            <w:r>
+              <w:rPr>
+                <w:rFonts w:asciiTheme="minorHAnsi" w:hAnsiTheme="minorHAnsi" w:cstheme="minorHAnsi"/>
+                <w:sz w:val="22"/>
+                <w:szCs w:val="22"/>
+              </w:rPr>
+              <w:t>Ticks in turns and curves</w:t>
+            </w:r>
+          </w:p>
+        </w:tc>
+        <w:tc>
+          <w:tcPr>
+            <w:tcW w:w="3330" w:type="dxa"/>
+          </w:tcPr>
+          <w:p>
+            <w:pPr>
+              <w:pStyle w:val="HTMLPreformatted"/>
+              <w:rPr>
+                <w:rFonts w:asciiTheme="minorHAnsi" w:hAnsiTheme="minorHAnsi" w:cstheme="minorHAnsi"/>
+                <w:sz w:val="22"/>
+                <w:szCs w:val="22"/>
+              </w:rPr>
+            </w:pPr>
+            <w:r>
+              <w:rPr>
+                <w:rFonts w:asciiTheme="minorHAnsi" w:hAnsiTheme="minorHAnsi" w:cstheme="minorHAnsi"/>
+                <w:sz w:val="22"/>
+                <w:szCs w:val="22"/>
+              </w:rPr>
+              <w:t>Checking the CV joints</w:t>
+            </w:r>
+          </w:p>
+        </w:tc>
+      </w:tr>
+      <w:tr>
+        <w:tc>
+          <w:tcPr>
+            <w:tcW w:w="3145" w:type="dxa"/>
+          </w:tcPr>
+          <w:p>
+            <w:pPr>
+              <w:pStyle w:val="HTMLPreformatted"/>
+              <w:rPr>
+                <w:rFonts w:asciiTheme="minorHAnsi" w:hAnsiTheme="minorHAnsi" w:cstheme="minorHAnsi"/>
+                <w:sz w:val="22"/>
+                <w:szCs w:val="22"/>
+              </w:rPr>
+            </w:pPr>
+            <w:r>
+              <w:rPr>
+                <w:rFonts w:asciiTheme="minorHAnsi" w:hAnsiTheme="minorHAnsi" w:cstheme="minorHAnsi"/>
+                <w:sz w:val="22"/>
+                <w:szCs w:val="22"/>
+              </w:rPr>
+              <w:t>T</w:t>
+            </w:r>
+            <w:r>
+              <w:rPr>
+                <w:rFonts w:asciiTheme="minorHAnsi" w:hAnsiTheme="minorHAnsi" w:cstheme="minorHAnsi"/>
+                <w:sz w:val="22"/>
+                <w:szCs w:val="22"/>
+              </w:rPr>
+              <w:t xml:space="preserve">icks </w:t>
+            </w:r>
+            <w:r>
+              <w:rPr>
+                <w:rFonts w:asciiTheme="minorHAnsi" w:hAnsiTheme="minorHAnsi" w:cstheme="minorHAnsi"/>
+                <w:sz w:val="22"/>
+                <w:szCs w:val="22"/>
+              </w:rPr>
+              <w:t xml:space="preserve">only </w:t>
+            </w:r>
+            <w:r>
+              <w:rPr>
+                <w:rFonts w:asciiTheme="minorHAnsi" w:hAnsiTheme="minorHAnsi" w:cstheme="minorHAnsi"/>
+                <w:sz w:val="22"/>
+                <w:szCs w:val="22"/>
+              </w:rPr>
+              <w:t>when cold</w:t>
+            </w:r>
+          </w:p>
+        </w:tc>
+        <w:tc>
+          <w:tcPr>
+            <w:tcW w:w="3330" w:type="dxa"/>
+          </w:tcPr>
+          <w:p>
+            <w:pPr>
+              <w:pStyle w:val="HTMLPreformatted"/>
+              <w:rPr>
+                <w:rFonts w:asciiTheme="minorHAnsi" w:hAnsiTheme="minorHAnsi" w:cstheme="minorHAnsi"/>
+                <w:sz w:val="22"/>
+                <w:szCs w:val="22"/>
+              </w:rPr>
+            </w:pPr>
+            <w:r>
+              <w:rPr>
+                <w:rFonts w:asciiTheme="minorHAnsi" w:hAnsiTheme="minorHAnsi" w:cstheme="minorHAnsi"/>
+                <w:sz w:val="22"/>
+                <w:szCs w:val="22"/>
+              </w:rPr>
+              <w:t>Checking the catalytic converter</w:t>
+            </w:r>
+          </w:p>
+        </w:tc>
+      </w:tr>
+      <w:tr>
+        <w:tc>
+          <w:tcPr>
+            <w:tcW w:w="3145" w:type="dxa"/>
+          </w:tcPr>
+          <w:p>
+            <w:pPr>
+              <w:pStyle w:val="HTMLPreformatted"/>
+              <w:rPr>
+                <w:rFonts w:asciiTheme="minorHAnsi" w:hAnsiTheme="minorHAnsi" w:cstheme="minorHAnsi"/>
+                <w:sz w:val="22"/>
+                <w:szCs w:val="22"/>
+              </w:rPr>
+            </w:pPr>
+            <w:r>
+              <w:rPr>
+                <w:rFonts w:asciiTheme="minorHAnsi" w:hAnsiTheme="minorHAnsi" w:cstheme="minorHAnsi"/>
+                <w:sz w:val="22"/>
+                <w:szCs w:val="22"/>
+              </w:rPr>
+              <w:t>Ticks only at slow speed</w:t>
+            </w:r>
+          </w:p>
+        </w:tc>
+        <w:tc>
+          <w:tcPr>
+            <w:tcW w:w="3330" w:type="dxa"/>
+          </w:tcPr>
+          <w:p>
+            <w:pPr>
+              <w:pStyle w:val="HTMLPreformatted"/>
+              <w:rPr>
+                <w:rFonts w:asciiTheme="minorHAnsi" w:hAnsiTheme="minorHAnsi" w:cstheme="minorHAnsi"/>
+                <w:sz w:val="22"/>
+                <w:szCs w:val="22"/>
+              </w:rPr>
+            </w:pPr>
+            <w:r>
+              <w:rPr>
+                <w:rFonts w:asciiTheme="minorHAnsi" w:hAnsiTheme="minorHAnsi" w:cstheme="minorHAnsi"/>
+                <w:sz w:val="22"/>
+                <w:szCs w:val="22"/>
+              </w:rPr>
+              <w:t>Checking the wheels</w:t>
+            </w:r>
+          </w:p>
+        </w:tc>
+      </w:tr>
+    </w:tbl>
+    <w:p>
+      <w:pPr>
+        <w:pStyle w:val="Heading3"/>
+      </w:pPr>
     </w:p>
     <w:p/>
     <w:sectPr>

</xml_diff>

<commit_message>
Add screen capture for <diagnostics-general>
</commit_message>
<xml_diff>
--- a/specification/resources/screen-captures.docx
+++ b/specification/resources/screen-captures.docx
@@ -159,7 +159,15 @@
               <w:t>Type</w:t>
             </w:r>
             <w:r>
-              <w:t xml:space="preserve"> arg -f filter</w:t>
+              <w:t xml:space="preserve"> </w:t>
+            </w:r>
+            <w:proofErr w:type="spellStart"/>
+            <w:r>
+              <w:t>arg</w:t>
+            </w:r>
+            <w:proofErr w:type="spellEnd"/>
+            <w:r>
+              <w:t xml:space="preserve"> -f filter</w:t>
             </w:r>
           </w:p>
         </w:tc>
@@ -1546,15 +1554,19 @@
               <w:pStyle w:val="HTMLPreformatted"/>
               <w:rPr>
                 <w:rFonts w:asciiTheme="minorHAnsi" w:hAnsiTheme="minorHAnsi" w:cstheme="minorHAnsi"/>
-                <w:sz w:val="22"/>
-                <w:szCs w:val="22"/>
-              </w:rPr>
-            </w:pPr>
-            <w:r>
-              <w:rPr>
-                <w:rFonts w:asciiTheme="minorHAnsi" w:hAnsiTheme="minorHAnsi" w:cstheme="minorHAnsi"/>
-                <w:sz w:val="22"/>
-                <w:szCs w:val="22"/>
+                <w:color w:val="0070C0"/>
+                <w:sz w:val="22"/>
+                <w:szCs w:val="22"/>
+                <w:u w:val="single"/>
+              </w:rPr>
+            </w:pPr>
+            <w:r>
+              <w:rPr>
+                <w:rFonts w:asciiTheme="minorHAnsi" w:hAnsiTheme="minorHAnsi" w:cstheme="minorHAnsi"/>
+                <w:color w:val="0070C0"/>
+                <w:sz w:val="22"/>
+                <w:szCs w:val="22"/>
+                <w:u w:val="single"/>
               </w:rPr>
               <w:t>Checking the struts</w:t>
             </w:r>
@@ -1594,15 +1606,19 @@
               <w:pStyle w:val="HTMLPreformatted"/>
               <w:rPr>
                 <w:rFonts w:asciiTheme="minorHAnsi" w:hAnsiTheme="minorHAnsi" w:cstheme="minorHAnsi"/>
-                <w:sz w:val="22"/>
-                <w:szCs w:val="22"/>
-              </w:rPr>
-            </w:pPr>
-            <w:r>
-              <w:rPr>
-                <w:rFonts w:asciiTheme="minorHAnsi" w:hAnsiTheme="minorHAnsi" w:cstheme="minorHAnsi"/>
-                <w:sz w:val="22"/>
-                <w:szCs w:val="22"/>
+                <w:color w:val="0070C0"/>
+                <w:sz w:val="22"/>
+                <w:szCs w:val="22"/>
+                <w:u w:val="single"/>
+              </w:rPr>
+            </w:pPr>
+            <w:r>
+              <w:rPr>
+                <w:rFonts w:asciiTheme="minorHAnsi" w:hAnsiTheme="minorHAnsi" w:cstheme="minorHAnsi"/>
+                <w:color w:val="0070C0"/>
+                <w:sz w:val="22"/>
+                <w:szCs w:val="22"/>
+                <w:u w:val="single"/>
               </w:rPr>
               <w:t>Checking the ball joints</w:t>
             </w:r>
@@ -1642,15 +1658,19 @@
               <w:pStyle w:val="HTMLPreformatted"/>
               <w:rPr>
                 <w:rFonts w:asciiTheme="minorHAnsi" w:hAnsiTheme="minorHAnsi" w:cstheme="minorHAnsi"/>
-                <w:sz w:val="22"/>
-                <w:szCs w:val="22"/>
-              </w:rPr>
-            </w:pPr>
-            <w:r>
-              <w:rPr>
-                <w:rFonts w:asciiTheme="minorHAnsi" w:hAnsiTheme="minorHAnsi" w:cstheme="minorHAnsi"/>
-                <w:sz w:val="22"/>
-                <w:szCs w:val="22"/>
+                <w:color w:val="0070C0"/>
+                <w:sz w:val="22"/>
+                <w:szCs w:val="22"/>
+                <w:u w:val="single"/>
+              </w:rPr>
+            </w:pPr>
+            <w:r>
+              <w:rPr>
+                <w:rFonts w:asciiTheme="minorHAnsi" w:hAnsiTheme="minorHAnsi" w:cstheme="minorHAnsi"/>
+                <w:color w:val="0070C0"/>
+                <w:sz w:val="22"/>
+                <w:szCs w:val="22"/>
+                <w:u w:val="single"/>
               </w:rPr>
               <w:t>Checking the exhaust</w:t>
             </w:r>
@@ -1690,15 +1710,19 @@
               <w:pStyle w:val="HTMLPreformatted"/>
               <w:rPr>
                 <w:rFonts w:asciiTheme="minorHAnsi" w:hAnsiTheme="minorHAnsi" w:cstheme="minorHAnsi"/>
-                <w:sz w:val="22"/>
-                <w:szCs w:val="22"/>
-              </w:rPr>
-            </w:pPr>
-            <w:r>
-              <w:rPr>
-                <w:rFonts w:asciiTheme="minorHAnsi" w:hAnsiTheme="minorHAnsi" w:cstheme="minorHAnsi"/>
-                <w:sz w:val="22"/>
-                <w:szCs w:val="22"/>
+                <w:color w:val="0070C0"/>
+                <w:sz w:val="22"/>
+                <w:szCs w:val="22"/>
+                <w:u w:val="single"/>
+              </w:rPr>
+            </w:pPr>
+            <w:r>
+              <w:rPr>
+                <w:rFonts w:asciiTheme="minorHAnsi" w:hAnsiTheme="minorHAnsi" w:cstheme="minorHAnsi"/>
+                <w:color w:val="0070C0"/>
+                <w:sz w:val="22"/>
+                <w:szCs w:val="22"/>
+                <w:u w:val="single"/>
               </w:rPr>
               <w:t>Checking the brakes</w:t>
             </w:r>
@@ -1738,15 +1762,19 @@
               <w:pStyle w:val="HTMLPreformatted"/>
               <w:rPr>
                 <w:rFonts w:asciiTheme="minorHAnsi" w:hAnsiTheme="minorHAnsi" w:cstheme="minorHAnsi"/>
-                <w:sz w:val="22"/>
-                <w:szCs w:val="22"/>
-              </w:rPr>
-            </w:pPr>
-            <w:r>
-              <w:rPr>
-                <w:rFonts w:asciiTheme="minorHAnsi" w:hAnsiTheme="minorHAnsi" w:cstheme="minorHAnsi"/>
-                <w:sz w:val="22"/>
-                <w:szCs w:val="22"/>
+                <w:color w:val="0070C0"/>
+                <w:sz w:val="22"/>
+                <w:szCs w:val="22"/>
+                <w:u w:val="single"/>
+              </w:rPr>
+            </w:pPr>
+            <w:r>
+              <w:rPr>
+                <w:rFonts w:asciiTheme="minorHAnsi" w:hAnsiTheme="minorHAnsi" w:cstheme="minorHAnsi"/>
+                <w:color w:val="0070C0"/>
+                <w:sz w:val="22"/>
+                <w:szCs w:val="22"/>
+                <w:u w:val="single"/>
               </w:rPr>
               <w:t>Checking the CV joints</w:t>
             </w:r>
@@ -1810,15 +1838,19 @@
               <w:pStyle w:val="HTMLPreformatted"/>
               <w:rPr>
                 <w:rFonts w:asciiTheme="minorHAnsi" w:hAnsiTheme="minorHAnsi" w:cstheme="minorHAnsi"/>
-                <w:sz w:val="22"/>
-                <w:szCs w:val="22"/>
-              </w:rPr>
-            </w:pPr>
-            <w:r>
-              <w:rPr>
-                <w:rFonts w:asciiTheme="minorHAnsi" w:hAnsiTheme="minorHAnsi" w:cstheme="minorHAnsi"/>
-                <w:sz w:val="22"/>
-                <w:szCs w:val="22"/>
+                <w:color w:val="0070C0"/>
+                <w:sz w:val="22"/>
+                <w:szCs w:val="22"/>
+                <w:u w:val="single"/>
+              </w:rPr>
+            </w:pPr>
+            <w:r>
+              <w:rPr>
+                <w:rFonts w:asciiTheme="minorHAnsi" w:hAnsiTheme="minorHAnsi" w:cstheme="minorHAnsi"/>
+                <w:color w:val="0070C0"/>
+                <w:sz w:val="22"/>
+                <w:szCs w:val="22"/>
+                <w:u w:val="single"/>
               </w:rPr>
               <w:t>Checking the catalytic converter</w:t>
             </w:r>
@@ -1858,15 +1890,19 @@
               <w:pStyle w:val="HTMLPreformatted"/>
               <w:rPr>
                 <w:rFonts w:asciiTheme="minorHAnsi" w:hAnsiTheme="minorHAnsi" w:cstheme="minorHAnsi"/>
-                <w:sz w:val="22"/>
-                <w:szCs w:val="22"/>
-              </w:rPr>
-            </w:pPr>
-            <w:r>
-              <w:rPr>
-                <w:rFonts w:asciiTheme="minorHAnsi" w:hAnsiTheme="minorHAnsi" w:cstheme="minorHAnsi"/>
-                <w:sz w:val="22"/>
-                <w:szCs w:val="22"/>
+                <w:color w:val="0070C0"/>
+                <w:sz w:val="22"/>
+                <w:szCs w:val="22"/>
+                <w:u w:val="single"/>
+              </w:rPr>
+            </w:pPr>
+            <w:r>
+              <w:rPr>
+                <w:rFonts w:asciiTheme="minorHAnsi" w:hAnsiTheme="minorHAnsi" w:cstheme="minorHAnsi"/>
+                <w:color w:val="0070C0"/>
+                <w:sz w:val="22"/>
+                <w:szCs w:val="22"/>
+                <w:u w:val="single"/>
               </w:rPr>
               <w:t>Checking the wheels</w:t>
             </w:r>

</xml_diff>

<commit_message>
Updates based on review comments
</commit_message>
<xml_diff>
--- a/specification/resources/screen-captures.docx
+++ b/specification/resources/screen-captures.docx
@@ -1464,7 +1464,7 @@
       </w:tblPr>
       <w:tblGrid>
         <w:gridCol w:w="3145"/>
-        <w:gridCol w:w="3330"/>
+        <w:gridCol w:w="5310"/>
       </w:tblGrid>
       <w:tr>
         <w:tc>
@@ -1500,7 +1500,7 @@
         </w:tc>
         <w:tc>
           <w:tcPr>
-            <w:tcW w:w="3330" w:type="dxa"/>
+            <w:tcW w:w="5310" w:type="dxa"/>
             <w:shd w:val="clear" w:color="auto" w:fill="C5E0B3" w:themeFill="accent6" w:themeFillTint="66"/>
           </w:tcPr>
           <w:p>
@@ -1547,11 +1547,26 @@
         </w:tc>
         <w:tc>
           <w:tcPr>
-            <w:tcW w:w="3330" w:type="dxa"/>
-          </w:tcPr>
-          <w:p>
-            <w:pPr>
-              <w:pStyle w:val="HTMLPreformatted"/>
+            <w:tcW w:w="5310" w:type="dxa"/>
+          </w:tcPr>
+          <w:p>
+            <w:pPr>
+              <w:pStyle w:val="HTMLPreformatted"/>
+              <w:rPr>
+                <w:rFonts w:asciiTheme="minorHAnsi" w:hAnsiTheme="minorHAnsi" w:cstheme="minorHAnsi"/>
+                <w:sz w:val="22"/>
+                <w:szCs w:val="22"/>
+              </w:rPr>
+            </w:pPr>
+            <w:r>
+              <w:rPr>
+                <w:rFonts w:asciiTheme="minorHAnsi" w:hAnsiTheme="minorHAnsi" w:cstheme="minorHAnsi"/>
+                <w:sz w:val="22"/>
+                <w:szCs w:val="22"/>
+              </w:rPr>
+              <w:t xml:space="preserve">Struts. See </w:t>
+            </w:r>
+            <w:r>
               <w:rPr>
                 <w:rFonts w:asciiTheme="minorHAnsi" w:hAnsiTheme="minorHAnsi" w:cstheme="minorHAnsi"/>
                 <w:color w:val="0070C0"/>
@@ -1559,16 +1574,15 @@
                 <w:szCs w:val="22"/>
                 <w:u w:val="single"/>
               </w:rPr>
-            </w:pPr>
-            <w:r>
-              <w:rPr>
-                <w:rFonts w:asciiTheme="minorHAnsi" w:hAnsiTheme="minorHAnsi" w:cstheme="minorHAnsi"/>
-                <w:color w:val="0070C0"/>
-                <w:sz w:val="22"/>
-                <w:szCs w:val="22"/>
-                <w:u w:val="single"/>
-              </w:rPr>
               <w:t>Checking the struts</w:t>
+            </w:r>
+            <w:r>
+              <w:rPr>
+                <w:rFonts w:asciiTheme="minorHAnsi" w:hAnsiTheme="minorHAnsi" w:cstheme="minorHAnsi"/>
+                <w:sz w:val="22"/>
+                <w:szCs w:val="22"/>
+              </w:rPr>
+              <w:t>.</w:t>
             </w:r>
           </w:p>
         </w:tc>
@@ -1599,11 +1613,26 @@
         </w:tc>
         <w:tc>
           <w:tcPr>
-            <w:tcW w:w="3330" w:type="dxa"/>
-          </w:tcPr>
-          <w:p>
-            <w:pPr>
-              <w:pStyle w:val="HTMLPreformatted"/>
+            <w:tcW w:w="5310" w:type="dxa"/>
+          </w:tcPr>
+          <w:p>
+            <w:pPr>
+              <w:pStyle w:val="HTMLPreformatted"/>
+              <w:rPr>
+                <w:rFonts w:asciiTheme="minorHAnsi" w:hAnsiTheme="minorHAnsi" w:cstheme="minorHAnsi"/>
+                <w:sz w:val="22"/>
+                <w:szCs w:val="22"/>
+              </w:rPr>
+            </w:pPr>
+            <w:r>
+              <w:rPr>
+                <w:rFonts w:asciiTheme="minorHAnsi" w:hAnsiTheme="minorHAnsi" w:cstheme="minorHAnsi"/>
+                <w:sz w:val="22"/>
+                <w:szCs w:val="22"/>
+              </w:rPr>
+              <w:t xml:space="preserve">Ball joints. See </w:t>
+            </w:r>
+            <w:r>
               <w:rPr>
                 <w:rFonts w:asciiTheme="minorHAnsi" w:hAnsiTheme="minorHAnsi" w:cstheme="minorHAnsi"/>
                 <w:color w:val="0070C0"/>
@@ -1611,16 +1640,15 @@
                 <w:szCs w:val="22"/>
                 <w:u w:val="single"/>
               </w:rPr>
-            </w:pPr>
-            <w:r>
-              <w:rPr>
-                <w:rFonts w:asciiTheme="minorHAnsi" w:hAnsiTheme="minorHAnsi" w:cstheme="minorHAnsi"/>
-                <w:color w:val="0070C0"/>
-                <w:sz w:val="22"/>
-                <w:szCs w:val="22"/>
-                <w:u w:val="single"/>
-              </w:rPr>
               <w:t>Checking the ball joints</w:t>
+            </w:r>
+            <w:r>
+              <w:rPr>
+                <w:rFonts w:asciiTheme="minorHAnsi" w:hAnsiTheme="minorHAnsi" w:cstheme="minorHAnsi"/>
+                <w:sz w:val="22"/>
+                <w:szCs w:val="22"/>
+              </w:rPr>
+              <w:t>.</w:t>
             </w:r>
           </w:p>
         </w:tc>
@@ -1651,11 +1679,26 @@
         </w:tc>
         <w:tc>
           <w:tcPr>
-            <w:tcW w:w="3330" w:type="dxa"/>
-          </w:tcPr>
-          <w:p>
-            <w:pPr>
-              <w:pStyle w:val="HTMLPreformatted"/>
+            <w:tcW w:w="5310" w:type="dxa"/>
+          </w:tcPr>
+          <w:p>
+            <w:pPr>
+              <w:pStyle w:val="HTMLPreformatted"/>
+              <w:rPr>
+                <w:rFonts w:asciiTheme="minorHAnsi" w:hAnsiTheme="minorHAnsi" w:cstheme="minorHAnsi"/>
+                <w:sz w:val="22"/>
+                <w:szCs w:val="22"/>
+              </w:rPr>
+            </w:pPr>
+            <w:r>
+              <w:rPr>
+                <w:rFonts w:asciiTheme="minorHAnsi" w:hAnsiTheme="minorHAnsi" w:cstheme="minorHAnsi"/>
+                <w:sz w:val="22"/>
+                <w:szCs w:val="22"/>
+              </w:rPr>
+              <w:t xml:space="preserve">Exhaust. See </w:t>
+            </w:r>
+            <w:r>
               <w:rPr>
                 <w:rFonts w:asciiTheme="minorHAnsi" w:hAnsiTheme="minorHAnsi" w:cstheme="minorHAnsi"/>
                 <w:color w:val="0070C0"/>
@@ -1663,16 +1706,15 @@
                 <w:szCs w:val="22"/>
                 <w:u w:val="single"/>
               </w:rPr>
-            </w:pPr>
-            <w:r>
-              <w:rPr>
-                <w:rFonts w:asciiTheme="minorHAnsi" w:hAnsiTheme="minorHAnsi" w:cstheme="minorHAnsi"/>
-                <w:color w:val="0070C0"/>
-                <w:sz w:val="22"/>
-                <w:szCs w:val="22"/>
-                <w:u w:val="single"/>
-              </w:rPr>
               <w:t>Checking the exhaust</w:t>
+            </w:r>
+            <w:r>
+              <w:rPr>
+                <w:rFonts w:asciiTheme="minorHAnsi" w:hAnsiTheme="minorHAnsi" w:cstheme="minorHAnsi"/>
+                <w:sz w:val="22"/>
+                <w:szCs w:val="22"/>
+              </w:rPr>
+              <w:t>.</w:t>
             </w:r>
           </w:p>
         </w:tc>
@@ -1703,11 +1745,27 @@
         </w:tc>
         <w:tc>
           <w:tcPr>
-            <w:tcW w:w="3330" w:type="dxa"/>
-          </w:tcPr>
-          <w:p>
-            <w:pPr>
-              <w:pStyle w:val="HTMLPreformatted"/>
+            <w:tcW w:w="5310" w:type="dxa"/>
+          </w:tcPr>
+          <w:p>
+            <w:pPr>
+              <w:pStyle w:val="HTMLPreformatted"/>
+              <w:rPr>
+                <w:rFonts w:asciiTheme="minorHAnsi" w:hAnsiTheme="minorHAnsi" w:cstheme="minorHAnsi"/>
+                <w:sz w:val="22"/>
+                <w:szCs w:val="22"/>
+                <w:u w:val="single"/>
+              </w:rPr>
+            </w:pPr>
+            <w:r>
+              <w:rPr>
+                <w:rFonts w:asciiTheme="minorHAnsi" w:hAnsiTheme="minorHAnsi" w:cstheme="minorHAnsi"/>
+                <w:sz w:val="22"/>
+                <w:szCs w:val="22"/>
+              </w:rPr>
+              <w:t xml:space="preserve">Brakes. See </w:t>
+            </w:r>
+            <w:r>
               <w:rPr>
                 <w:rFonts w:asciiTheme="minorHAnsi" w:hAnsiTheme="minorHAnsi" w:cstheme="minorHAnsi"/>
                 <w:color w:val="0070C0"/>
@@ -1715,16 +1773,16 @@
                 <w:szCs w:val="22"/>
                 <w:u w:val="single"/>
               </w:rPr>
-            </w:pPr>
-            <w:r>
-              <w:rPr>
-                <w:rFonts w:asciiTheme="minorHAnsi" w:hAnsiTheme="minorHAnsi" w:cstheme="minorHAnsi"/>
-                <w:color w:val="0070C0"/>
+              <w:t>Checking the brakes</w:t>
+            </w:r>
+            <w:r>
+              <w:rPr>
+                <w:rFonts w:asciiTheme="minorHAnsi" w:hAnsiTheme="minorHAnsi" w:cstheme="minorHAnsi"/>
                 <w:sz w:val="22"/>
                 <w:szCs w:val="22"/>
                 <w:u w:val="single"/>
               </w:rPr>
-              <w:t>Checking the brakes</w:t>
+              <w:t>.</w:t>
             </w:r>
           </w:p>
         </w:tc>
@@ -1755,11 +1813,26 @@
         </w:tc>
         <w:tc>
           <w:tcPr>
-            <w:tcW w:w="3330" w:type="dxa"/>
-          </w:tcPr>
-          <w:p>
-            <w:pPr>
-              <w:pStyle w:val="HTMLPreformatted"/>
+            <w:tcW w:w="5310" w:type="dxa"/>
+          </w:tcPr>
+          <w:p>
+            <w:pPr>
+              <w:pStyle w:val="HTMLPreformatted"/>
+              <w:rPr>
+                <w:rFonts w:asciiTheme="minorHAnsi" w:hAnsiTheme="minorHAnsi" w:cstheme="minorHAnsi"/>
+                <w:sz w:val="22"/>
+                <w:szCs w:val="22"/>
+              </w:rPr>
+            </w:pPr>
+            <w:r>
+              <w:rPr>
+                <w:rFonts w:asciiTheme="minorHAnsi" w:hAnsiTheme="minorHAnsi" w:cstheme="minorHAnsi"/>
+                <w:sz w:val="22"/>
+                <w:szCs w:val="22"/>
+              </w:rPr>
+              <w:t xml:space="preserve">CV joints. </w:t>
+            </w:r>
+            <w:r>
               <w:rPr>
                 <w:rFonts w:asciiTheme="minorHAnsi" w:hAnsiTheme="minorHAnsi" w:cstheme="minorHAnsi"/>
                 <w:color w:val="0070C0"/>
@@ -1767,7 +1840,8 @@
                 <w:szCs w:val="22"/>
                 <w:u w:val="single"/>
               </w:rPr>
-            </w:pPr>
+              <w:t xml:space="preserve">See </w:t>
+            </w:r>
             <w:r>
               <w:rPr>
                 <w:rFonts w:asciiTheme="minorHAnsi" w:hAnsiTheme="minorHAnsi" w:cstheme="minorHAnsi"/>
@@ -1777,6 +1851,14 @@
                 <w:u w:val="single"/>
               </w:rPr>
               <w:t>Checking the CV joints</w:t>
+            </w:r>
+            <w:r>
+              <w:rPr>
+                <w:rFonts w:asciiTheme="minorHAnsi" w:hAnsiTheme="minorHAnsi" w:cstheme="minorHAnsi"/>
+                <w:sz w:val="22"/>
+                <w:szCs w:val="22"/>
+              </w:rPr>
+              <w:t>.</w:t>
             </w:r>
           </w:p>
         </w:tc>
@@ -1831,11 +1913,26 @@
         </w:tc>
         <w:tc>
           <w:tcPr>
-            <w:tcW w:w="3330" w:type="dxa"/>
-          </w:tcPr>
-          <w:p>
-            <w:pPr>
-              <w:pStyle w:val="HTMLPreformatted"/>
+            <w:tcW w:w="5310" w:type="dxa"/>
+          </w:tcPr>
+          <w:p>
+            <w:pPr>
+              <w:pStyle w:val="HTMLPreformatted"/>
+              <w:rPr>
+                <w:rFonts w:asciiTheme="minorHAnsi" w:hAnsiTheme="minorHAnsi" w:cstheme="minorHAnsi"/>
+                <w:sz w:val="22"/>
+                <w:szCs w:val="22"/>
+              </w:rPr>
+            </w:pPr>
+            <w:r>
+              <w:rPr>
+                <w:rFonts w:asciiTheme="minorHAnsi" w:hAnsiTheme="minorHAnsi" w:cstheme="minorHAnsi"/>
+                <w:sz w:val="22"/>
+                <w:szCs w:val="22"/>
+              </w:rPr>
+              <w:t xml:space="preserve">Catalytic converter. See </w:t>
+            </w:r>
+            <w:r>
               <w:rPr>
                 <w:rFonts w:asciiTheme="minorHAnsi" w:hAnsiTheme="minorHAnsi" w:cstheme="minorHAnsi"/>
                 <w:color w:val="0070C0"/>
@@ -1843,16 +1940,15 @@
                 <w:szCs w:val="22"/>
                 <w:u w:val="single"/>
               </w:rPr>
-            </w:pPr>
-            <w:r>
-              <w:rPr>
-                <w:rFonts w:asciiTheme="minorHAnsi" w:hAnsiTheme="minorHAnsi" w:cstheme="minorHAnsi"/>
-                <w:color w:val="0070C0"/>
-                <w:sz w:val="22"/>
-                <w:szCs w:val="22"/>
-                <w:u w:val="single"/>
-              </w:rPr>
               <w:t>Checking the catalytic converter</w:t>
+            </w:r>
+            <w:r>
+              <w:rPr>
+                <w:rFonts w:asciiTheme="minorHAnsi" w:hAnsiTheme="minorHAnsi" w:cstheme="minorHAnsi"/>
+                <w:sz w:val="22"/>
+                <w:szCs w:val="22"/>
+              </w:rPr>
+              <w:t>.</w:t>
             </w:r>
           </w:p>
         </w:tc>
@@ -1883,11 +1979,26 @@
         </w:tc>
         <w:tc>
           <w:tcPr>
-            <w:tcW w:w="3330" w:type="dxa"/>
-          </w:tcPr>
-          <w:p>
-            <w:pPr>
-              <w:pStyle w:val="HTMLPreformatted"/>
+            <w:tcW w:w="5310" w:type="dxa"/>
+          </w:tcPr>
+          <w:p>
+            <w:pPr>
+              <w:pStyle w:val="HTMLPreformatted"/>
+              <w:rPr>
+                <w:rFonts w:asciiTheme="minorHAnsi" w:hAnsiTheme="minorHAnsi" w:cstheme="minorHAnsi"/>
+                <w:sz w:val="22"/>
+                <w:szCs w:val="22"/>
+              </w:rPr>
+            </w:pPr>
+            <w:r>
+              <w:rPr>
+                <w:rFonts w:asciiTheme="minorHAnsi" w:hAnsiTheme="minorHAnsi" w:cstheme="minorHAnsi"/>
+                <w:sz w:val="22"/>
+                <w:szCs w:val="22"/>
+              </w:rPr>
+              <w:t xml:space="preserve">Wheels. See </w:t>
+            </w:r>
+            <w:r>
               <w:rPr>
                 <w:rFonts w:asciiTheme="minorHAnsi" w:hAnsiTheme="minorHAnsi" w:cstheme="minorHAnsi"/>
                 <w:color w:val="0070C0"/>
@@ -1895,16 +2006,15 @@
                 <w:szCs w:val="22"/>
                 <w:u w:val="single"/>
               </w:rPr>
-            </w:pPr>
-            <w:r>
-              <w:rPr>
-                <w:rFonts w:asciiTheme="minorHAnsi" w:hAnsiTheme="minorHAnsi" w:cstheme="minorHAnsi"/>
-                <w:color w:val="0070C0"/>
-                <w:sz w:val="22"/>
-                <w:szCs w:val="22"/>
-                <w:u w:val="single"/>
-              </w:rPr>
               <w:t>Checking the wheels</w:t>
+            </w:r>
+            <w:r>
+              <w:rPr>
+                <w:rFonts w:asciiTheme="minorHAnsi" w:hAnsiTheme="minorHAnsi" w:cstheme="minorHAnsi"/>
+                <w:sz w:val="22"/>
+                <w:szCs w:val="22"/>
+              </w:rPr>
+              <w:t>.</w:t>
             </w:r>
           </w:p>
         </w:tc>
@@ -1915,6 +2025,553 @@
         <w:pStyle w:val="Heading3"/>
       </w:pPr>
     </w:p>
+    <w:p/>
+    <w:p/>
+    <w:p/>
+    <w:p/>
+    <w:p/>
+    <w:p/>
+    <w:p/>
+    <w:p/>
+    <w:p/>
+    <w:p/>
+    <w:p/>
+    <w:p/>
+    <w:tbl>
+      <w:tblPr>
+        <w:tblStyle w:val="TableGrid"/>
+        <w:tblpPr w:leftFromText="180" w:rightFromText="180" w:vertAnchor="text" w:tblpY="1"/>
+        <w:tblOverlap w:val="never"/>
+        <w:tblW w:w="0" w:type="auto"/>
+        <w:tblLook w:val="04A0" w:firstRow="1" w:lastRow="0" w:firstColumn="1" w:lastColumn="0" w:noHBand="0" w:noVBand="1"/>
+      </w:tblPr>
+      <w:tblGrid>
+        <w:gridCol w:w="4045"/>
+        <w:gridCol w:w="4410"/>
+      </w:tblGrid>
+      <w:tr>
+        <w:tc>
+          <w:tcPr>
+            <w:tcW w:w="4045" w:type="dxa"/>
+            <w:shd w:val="clear" w:color="auto" w:fill="C5E0B3" w:themeFill="accent6" w:themeFillTint="66"/>
+          </w:tcPr>
+          <w:p>
+            <w:pPr>
+              <w:tabs>
+                <w:tab w:val="left" w:pos="990"/>
+              </w:tabs>
+              <w:rPr>
+                <w:b/>
+                <w:bCs/>
+              </w:rPr>
+            </w:pPr>
+            <w:r>
+              <w:rPr>
+                <w:b/>
+                <w:bCs/>
+              </w:rPr>
+              <w:lastRenderedPageBreak/>
+              <w:tab/>
+            </w:r>
+            <w:r>
+              <w:rPr>
+                <w:b/>
+                <w:bCs/>
+              </w:rPr>
+              <w:t>Lights</w:t>
+            </w:r>
+          </w:p>
+        </w:tc>
+        <w:tc>
+          <w:tcPr>
+            <w:tcW w:w="4410" w:type="dxa"/>
+            <w:shd w:val="clear" w:color="auto" w:fill="C5E0B3" w:themeFill="accent6" w:themeFillTint="66"/>
+          </w:tcPr>
+          <w:p>
+            <w:pPr>
+              <w:jc w:val="center"/>
+              <w:rPr>
+                <w:b/>
+                <w:bCs/>
+              </w:rPr>
+            </w:pPr>
+            <w:r>
+              <w:rPr>
+                <w:b/>
+                <w:bCs/>
+              </w:rPr>
+              <w:t>Issue</w:t>
+            </w:r>
+          </w:p>
+        </w:tc>
+      </w:tr>
+      <w:tr>
+        <w:tc>
+          <w:tcPr>
+            <w:tcW w:w="4045" w:type="dxa"/>
+          </w:tcPr>
+          <w:p>
+            <w:pPr>
+              <w:pStyle w:val="HTMLPreformatted"/>
+              <w:rPr>
+                <w:rFonts w:asciiTheme="minorHAnsi" w:hAnsiTheme="minorHAnsi" w:cstheme="minorHAnsi"/>
+                <w:sz w:val="22"/>
+                <w:szCs w:val="22"/>
+              </w:rPr>
+            </w:pPr>
+            <w:r>
+              <w:rPr>
+                <w:rFonts w:asciiTheme="minorHAnsi" w:hAnsiTheme="minorHAnsi" w:cstheme="minorHAnsi"/>
+                <w:sz w:val="22"/>
+                <w:szCs w:val="22"/>
+              </w:rPr>
+              <w:t>The power light is flashing and the resume light is off.</w:t>
+            </w:r>
+          </w:p>
+        </w:tc>
+        <w:tc>
+          <w:tcPr>
+            <w:tcW w:w="4410" w:type="dxa"/>
+          </w:tcPr>
+          <w:p>
+            <w:pPr>
+              <w:pStyle w:val="HTMLPreformatted"/>
+              <w:rPr>
+                <w:rFonts w:asciiTheme="minorHAnsi" w:hAnsiTheme="minorHAnsi" w:cstheme="minorHAnsi"/>
+                <w:sz w:val="22"/>
+                <w:szCs w:val="22"/>
+              </w:rPr>
+            </w:pPr>
+            <w:r>
+              <w:rPr>
+                <w:rFonts w:asciiTheme="minorHAnsi" w:hAnsiTheme="minorHAnsi" w:cstheme="minorHAnsi"/>
+                <w:sz w:val="22"/>
+                <w:szCs w:val="22"/>
+              </w:rPr>
+              <w:t>The printer is preparing to print. No action is required. The light</w:t>
+            </w:r>
+            <w:r>
+              <w:rPr>
+                <w:rFonts w:asciiTheme="minorHAnsi" w:hAnsiTheme="minorHAnsi" w:cstheme="minorHAnsi"/>
+                <w:sz w:val="22"/>
+                <w:szCs w:val="22"/>
+              </w:rPr>
+              <w:t xml:space="preserve"> </w:t>
+            </w:r>
+            <w:r>
+              <w:rPr>
+                <w:rFonts w:asciiTheme="minorHAnsi" w:hAnsiTheme="minorHAnsi" w:cstheme="minorHAnsi"/>
+                <w:sz w:val="22"/>
+                <w:szCs w:val="22"/>
+              </w:rPr>
+              <w:t>will stop flashing when the printer has received all data.</w:t>
+            </w:r>
+          </w:p>
+        </w:tc>
+      </w:tr>
+      <w:tr>
+        <w:tc>
+          <w:tcPr>
+            <w:tcW w:w="4045" w:type="dxa"/>
+          </w:tcPr>
+          <w:p>
+            <w:pPr>
+              <w:pStyle w:val="HTMLPreformatted"/>
+              <w:rPr>
+                <w:rFonts w:asciiTheme="minorHAnsi" w:hAnsiTheme="minorHAnsi" w:cstheme="minorHAnsi"/>
+                <w:sz w:val="22"/>
+                <w:szCs w:val="22"/>
+              </w:rPr>
+            </w:pPr>
+            <w:r>
+              <w:rPr>
+                <w:rFonts w:asciiTheme="minorHAnsi" w:hAnsiTheme="minorHAnsi" w:cstheme="minorHAnsi"/>
+                <w:sz w:val="22"/>
+                <w:szCs w:val="22"/>
+              </w:rPr>
+              <w:t>The connect</w:t>
+            </w:r>
+            <w:r>
+              <w:rPr>
+                <w:rFonts w:asciiTheme="minorHAnsi" w:hAnsiTheme="minorHAnsi" w:cstheme="minorHAnsi"/>
+                <w:sz w:val="22"/>
+                <w:szCs w:val="22"/>
+              </w:rPr>
+              <w:t>i</w:t>
+            </w:r>
+            <w:r>
+              <w:rPr>
+                <w:rFonts w:asciiTheme="minorHAnsi" w:hAnsiTheme="minorHAnsi" w:cstheme="minorHAnsi"/>
+                <w:sz w:val="22"/>
+                <w:szCs w:val="22"/>
+              </w:rPr>
+              <w:t>on and error l</w:t>
+            </w:r>
+            <w:r>
+              <w:rPr>
+                <w:rFonts w:asciiTheme="minorHAnsi" w:hAnsiTheme="minorHAnsi" w:cstheme="minorHAnsi"/>
+                <w:sz w:val="22"/>
+                <w:szCs w:val="22"/>
+              </w:rPr>
+              <w:t>i</w:t>
+            </w:r>
+            <w:r>
+              <w:rPr>
+                <w:rFonts w:asciiTheme="minorHAnsi" w:hAnsiTheme="minorHAnsi" w:cstheme="minorHAnsi"/>
+                <w:sz w:val="22"/>
+                <w:szCs w:val="22"/>
+              </w:rPr>
+              <w:t>ghts flash for five seconds.</w:t>
+            </w:r>
+          </w:p>
+        </w:tc>
+        <w:tc>
+          <w:tcPr>
+            <w:tcW w:w="4410" w:type="dxa"/>
+          </w:tcPr>
+          <w:p>
+            <w:pPr>
+              <w:pStyle w:val="HTMLPreformatted"/>
+              <w:rPr>
+                <w:rFonts w:asciiTheme="minorHAnsi" w:hAnsiTheme="minorHAnsi" w:cstheme="minorHAnsi"/>
+                <w:sz w:val="22"/>
+                <w:szCs w:val="22"/>
+              </w:rPr>
+            </w:pPr>
+            <w:r>
+              <w:rPr>
+                <w:rFonts w:asciiTheme="minorHAnsi" w:hAnsiTheme="minorHAnsi" w:cstheme="minorHAnsi"/>
+                <w:sz w:val="22"/>
+                <w:szCs w:val="22"/>
+              </w:rPr>
+              <w:t xml:space="preserve">The printer has lost connection with the camera. Unplug and </w:t>
+            </w:r>
+            <w:proofErr w:type="spellStart"/>
+            <w:r>
+              <w:rPr>
+                <w:rFonts w:asciiTheme="minorHAnsi" w:hAnsiTheme="minorHAnsi" w:cstheme="minorHAnsi"/>
+                <w:sz w:val="22"/>
+                <w:szCs w:val="22"/>
+              </w:rPr>
+              <w:t>replug</w:t>
+            </w:r>
+            <w:proofErr w:type="spellEnd"/>
+            <w:r>
+              <w:rPr>
+                <w:rFonts w:asciiTheme="minorHAnsi" w:hAnsiTheme="minorHAnsi" w:cstheme="minorHAnsi"/>
+                <w:sz w:val="22"/>
+                <w:szCs w:val="22"/>
+              </w:rPr>
+              <w:t xml:space="preserve"> the camera.</w:t>
+            </w:r>
+          </w:p>
+        </w:tc>
+      </w:tr>
+      <w:tr>
+        <w:tc>
+          <w:tcPr>
+            <w:tcW w:w="4045" w:type="dxa"/>
+          </w:tcPr>
+          <w:p>
+            <w:pPr>
+              <w:pStyle w:val="HTMLPreformatted"/>
+              <w:rPr>
+                <w:rFonts w:asciiTheme="minorHAnsi" w:hAnsiTheme="minorHAnsi" w:cstheme="minorHAnsi"/>
+                <w:sz w:val="22"/>
+                <w:szCs w:val="22"/>
+              </w:rPr>
+            </w:pPr>
+            <w:r>
+              <w:rPr>
+                <w:rFonts w:asciiTheme="minorHAnsi" w:hAnsiTheme="minorHAnsi" w:cstheme="minorHAnsi"/>
+                <w:sz w:val="22"/>
+                <w:szCs w:val="22"/>
+              </w:rPr>
+              <w:t>The power light is on, and the resume light is flashing.</w:t>
+            </w:r>
+          </w:p>
+        </w:tc>
+        <w:tc>
+          <w:tcPr>
+            <w:tcW w:w="4410" w:type="dxa"/>
+          </w:tcPr>
+          <w:p>
+            <w:pPr>
+              <w:pStyle w:val="HTMLPreformatted"/>
+              <w:rPr>
+                <w:rFonts w:asciiTheme="minorHAnsi" w:hAnsiTheme="minorHAnsi" w:cstheme="minorHAnsi"/>
+                <w:sz w:val="22"/>
+                <w:szCs w:val="22"/>
+              </w:rPr>
+            </w:pPr>
+            <w:r>
+              <w:rPr>
+                <w:rFonts w:asciiTheme="minorHAnsi" w:hAnsiTheme="minorHAnsi" w:cstheme="minorHAnsi"/>
+                <w:sz w:val="22"/>
+                <w:szCs w:val="22"/>
+              </w:rPr>
+              <w:t>Printer jam. See</w:t>
+            </w:r>
+            <w:r>
+              <w:rPr>
+                <w:rFonts w:asciiTheme="minorHAnsi" w:hAnsiTheme="minorHAnsi" w:cstheme="minorHAnsi"/>
+                <w:sz w:val="22"/>
+                <w:szCs w:val="22"/>
+              </w:rPr>
+              <w:t xml:space="preserve"> </w:t>
+            </w:r>
+            <w:r>
+              <w:rPr>
+                <w:rFonts w:asciiTheme="minorHAnsi" w:hAnsiTheme="minorHAnsi" w:cstheme="minorHAnsi"/>
+                <w:color w:val="0070C0"/>
+                <w:sz w:val="22"/>
+                <w:szCs w:val="22"/>
+                <w:u w:val="single"/>
+              </w:rPr>
+              <w:t>Clearing a printer jam</w:t>
+            </w:r>
+            <w:r>
+              <w:rPr>
+                <w:rFonts w:asciiTheme="minorHAnsi" w:hAnsiTheme="minorHAnsi" w:cstheme="minorHAnsi"/>
+                <w:sz w:val="22"/>
+                <w:szCs w:val="22"/>
+              </w:rPr>
+              <w:t>.</w:t>
+            </w:r>
+          </w:p>
+          <w:p>
+            <w:pPr>
+              <w:pStyle w:val="HTMLPreformatted"/>
+              <w:rPr>
+                <w:rFonts w:asciiTheme="minorHAnsi" w:hAnsiTheme="minorHAnsi" w:cstheme="minorHAnsi"/>
+                <w:sz w:val="22"/>
+                <w:szCs w:val="22"/>
+              </w:rPr>
+            </w:pPr>
+          </w:p>
+        </w:tc>
+      </w:tr>
+      <w:tr>
+        <w:tc>
+          <w:tcPr>
+            <w:tcW w:w="4045" w:type="dxa"/>
+          </w:tcPr>
+          <w:p>
+            <w:pPr>
+              <w:pStyle w:val="HTMLPreformatted"/>
+              <w:rPr>
+                <w:rFonts w:asciiTheme="minorHAnsi" w:hAnsiTheme="minorHAnsi" w:cstheme="minorHAnsi"/>
+                <w:sz w:val="22"/>
+                <w:szCs w:val="22"/>
+              </w:rPr>
+            </w:pPr>
+            <w:r>
+              <w:rPr>
+                <w:rFonts w:asciiTheme="minorHAnsi" w:hAnsiTheme="minorHAnsi" w:cstheme="minorHAnsi"/>
+                <w:sz w:val="22"/>
+                <w:szCs w:val="22"/>
+              </w:rPr>
+              <w:t>The left cartridge light is on, and right cartridge li</w:t>
+            </w:r>
+            <w:r>
+              <w:rPr>
+                <w:rFonts w:asciiTheme="minorHAnsi" w:hAnsiTheme="minorHAnsi" w:cstheme="minorHAnsi"/>
+                <w:sz w:val="22"/>
+                <w:szCs w:val="22"/>
+              </w:rPr>
+              <w:t>gh</w:t>
+            </w:r>
+            <w:r>
+              <w:rPr>
+                <w:rFonts w:asciiTheme="minorHAnsi" w:hAnsiTheme="minorHAnsi" w:cstheme="minorHAnsi"/>
+                <w:sz w:val="22"/>
+                <w:szCs w:val="22"/>
+              </w:rPr>
+              <w:t>t is off.</w:t>
+            </w:r>
+          </w:p>
+        </w:tc>
+        <w:tc>
+          <w:tcPr>
+            <w:tcW w:w="4410" w:type="dxa"/>
+          </w:tcPr>
+          <w:p>
+            <w:pPr>
+              <w:pStyle w:val="HTMLPreformatted"/>
+              <w:rPr>
+                <w:rFonts w:asciiTheme="minorHAnsi" w:hAnsiTheme="minorHAnsi" w:cstheme="minorHAnsi"/>
+                <w:sz w:val="22"/>
+                <w:szCs w:val="22"/>
+              </w:rPr>
+            </w:pPr>
+            <w:r>
+              <w:rPr>
+                <w:rFonts w:asciiTheme="minorHAnsi" w:hAnsiTheme="minorHAnsi" w:cstheme="minorHAnsi"/>
+                <w:sz w:val="22"/>
+                <w:szCs w:val="22"/>
+              </w:rPr>
+              <w:t>Low ink. See</w:t>
+            </w:r>
+            <w:r>
+              <w:rPr>
+                <w:rFonts w:asciiTheme="minorHAnsi" w:hAnsiTheme="minorHAnsi" w:cstheme="minorHAnsi"/>
+                <w:sz w:val="22"/>
+                <w:szCs w:val="22"/>
+              </w:rPr>
+              <w:t xml:space="preserve"> </w:t>
+            </w:r>
+            <w:r>
+              <w:rPr>
+                <w:rFonts w:asciiTheme="minorHAnsi" w:hAnsiTheme="minorHAnsi" w:cstheme="minorHAnsi"/>
+                <w:color w:val="0070C0"/>
+                <w:sz w:val="22"/>
+                <w:szCs w:val="22"/>
+                <w:u w:val="single"/>
+              </w:rPr>
+              <w:t>Replacing an ink cartridge</w:t>
+            </w:r>
+            <w:r>
+              <w:rPr>
+                <w:rFonts w:asciiTheme="minorHAnsi" w:hAnsiTheme="minorHAnsi" w:cstheme="minorHAnsi"/>
+                <w:sz w:val="22"/>
+                <w:szCs w:val="22"/>
+              </w:rPr>
+              <w:t>.</w:t>
+            </w:r>
+          </w:p>
+        </w:tc>
+      </w:tr>
+      <w:tr>
+        <w:tc>
+          <w:tcPr>
+            <w:tcW w:w="4045" w:type="dxa"/>
+          </w:tcPr>
+          <w:p>
+            <w:pPr>
+              <w:pStyle w:val="HTMLPreformatted"/>
+              <w:rPr>
+                <w:rFonts w:asciiTheme="minorHAnsi" w:hAnsiTheme="minorHAnsi" w:cstheme="minorHAnsi"/>
+                <w:sz w:val="22"/>
+                <w:szCs w:val="22"/>
+              </w:rPr>
+            </w:pPr>
+            <w:r>
+              <w:rPr>
+                <w:rFonts w:asciiTheme="minorHAnsi" w:hAnsiTheme="minorHAnsi" w:cstheme="minorHAnsi"/>
+                <w:sz w:val="22"/>
+                <w:szCs w:val="22"/>
+              </w:rPr>
+              <w:t>The left cartridge light is on, and the right cartridge light is flashing.</w:t>
+            </w:r>
+          </w:p>
+        </w:tc>
+        <w:tc>
+          <w:tcPr>
+            <w:tcW w:w="4410" w:type="dxa"/>
+          </w:tcPr>
+          <w:p>
+            <w:pPr>
+              <w:pStyle w:val="HTMLPreformatted"/>
+              <w:rPr>
+                <w:rFonts w:asciiTheme="minorHAnsi" w:hAnsiTheme="minorHAnsi" w:cstheme="minorHAnsi"/>
+                <w:sz w:val="22"/>
+                <w:szCs w:val="22"/>
+              </w:rPr>
+            </w:pPr>
+            <w:r>
+              <w:rPr>
+                <w:rFonts w:asciiTheme="minorHAnsi" w:hAnsiTheme="minorHAnsi" w:cstheme="minorHAnsi"/>
+                <w:sz w:val="22"/>
+                <w:szCs w:val="22"/>
+              </w:rPr>
+              <w:t>Dirty ink cartridge</w:t>
+            </w:r>
+            <w:r>
+              <w:rPr>
+                <w:rFonts w:asciiTheme="minorHAnsi" w:hAnsiTheme="minorHAnsi" w:cstheme="minorHAnsi"/>
+                <w:sz w:val="22"/>
+                <w:szCs w:val="22"/>
+              </w:rPr>
+              <w:t>.</w:t>
+            </w:r>
+            <w:r>
+              <w:rPr>
+                <w:rFonts w:asciiTheme="minorHAnsi" w:hAnsiTheme="minorHAnsi" w:cstheme="minorHAnsi"/>
+                <w:sz w:val="22"/>
+                <w:szCs w:val="22"/>
+              </w:rPr>
+              <w:t xml:space="preserve"> See </w:t>
+            </w:r>
+            <w:r>
+              <w:rPr>
+                <w:rFonts w:asciiTheme="minorHAnsi" w:hAnsiTheme="minorHAnsi" w:cstheme="minorHAnsi"/>
+                <w:color w:val="0070C0"/>
+                <w:sz w:val="22"/>
+                <w:szCs w:val="22"/>
+                <w:u w:val="single"/>
+              </w:rPr>
+              <w:t>Cleaning an ink cartridge</w:t>
+            </w:r>
+            <w:r>
+              <w:rPr>
+                <w:rFonts w:asciiTheme="minorHAnsi" w:hAnsiTheme="minorHAnsi" w:cstheme="minorHAnsi"/>
+                <w:sz w:val="22"/>
+                <w:szCs w:val="22"/>
+              </w:rPr>
+              <w:t>.</w:t>
+            </w:r>
+          </w:p>
+        </w:tc>
+      </w:tr>
+      <w:tr>
+        <w:tc>
+          <w:tcPr>
+            <w:tcW w:w="4045" w:type="dxa"/>
+          </w:tcPr>
+          <w:p>
+            <w:pPr>
+              <w:pStyle w:val="HTMLPreformatted"/>
+              <w:rPr>
+                <w:rFonts w:asciiTheme="minorHAnsi" w:hAnsiTheme="minorHAnsi" w:cstheme="minorHAnsi"/>
+                <w:sz w:val="22"/>
+                <w:szCs w:val="22"/>
+              </w:rPr>
+            </w:pPr>
+            <w:r>
+              <w:rPr>
+                <w:rFonts w:asciiTheme="minorHAnsi" w:hAnsiTheme="minorHAnsi" w:cstheme="minorHAnsi"/>
+                <w:sz w:val="22"/>
+                <w:szCs w:val="22"/>
+              </w:rPr>
+              <w:t>The connection light is on, and the error light is flashing.</w:t>
+            </w:r>
+          </w:p>
+        </w:tc>
+        <w:tc>
+          <w:tcPr>
+            <w:tcW w:w="4410" w:type="dxa"/>
+          </w:tcPr>
+          <w:p>
+            <w:pPr>
+              <w:pStyle w:val="HTMLPreformatted"/>
+              <w:rPr>
+                <w:rFonts w:asciiTheme="minorHAnsi" w:hAnsiTheme="minorHAnsi" w:cstheme="minorHAnsi"/>
+                <w:sz w:val="22"/>
+                <w:szCs w:val="22"/>
+              </w:rPr>
+            </w:pPr>
+            <w:r>
+              <w:rPr>
+                <w:rFonts w:asciiTheme="minorHAnsi" w:hAnsiTheme="minorHAnsi" w:cstheme="minorHAnsi"/>
+                <w:sz w:val="22"/>
+                <w:szCs w:val="22"/>
+              </w:rPr>
+              <w:t>The camera is not set to the correct mode for transferring photos. Change the camera mode.</w:t>
+            </w:r>
+          </w:p>
+        </w:tc>
+      </w:tr>
+    </w:tbl>
     <w:p/>
     <w:sectPr>
       <w:pgSz w:w="12240" w:h="15840"/>
@@ -2902,6 +3559,7 @@
   <w:style w:type="paragraph" w:default="1" w:styleId="Normal">
     <w:name w:val="Normal"/>
     <w:qFormat/>
+    <w:rsid w:val="00034EDD"/>
   </w:style>
   <w:style w:type="paragraph" w:styleId="Heading1">
     <w:name w:val="heading 1"/>

</xml_diff>

<commit_message>
Updates for review K
</commit_message>
<xml_diff>
--- a/specification/resources/screen-captures.docx
+++ b/specification/resources/screen-captures.docx
@@ -2148,23 +2148,7 @@
                 <w:sz w:val="22"/>
                 <w:szCs w:val="22"/>
               </w:rPr>
-              <w:t>The printer is preparing to print. No action is required. The light</w:t>
-            </w:r>
-            <w:r>
-              <w:rPr>
-                <w:rFonts w:asciiTheme="minorHAnsi" w:hAnsiTheme="minorHAnsi" w:cstheme="minorHAnsi"/>
-                <w:sz w:val="22"/>
-                <w:szCs w:val="22"/>
-              </w:rPr>
-              <w:t xml:space="preserve"> </w:t>
-            </w:r>
-            <w:r>
-              <w:rPr>
-                <w:rFonts w:asciiTheme="minorHAnsi" w:hAnsiTheme="minorHAnsi" w:cstheme="minorHAnsi"/>
-                <w:sz w:val="22"/>
-                <w:szCs w:val="22"/>
-              </w:rPr>
-              <w:t>will stop flashing when the printer has received all data.</w:t>
+              <w:t>The printer is preparing to print. No action is required. The light will stop flashing when the printer has received all data.</w:t>
             </w:r>
           </w:p>
         </w:tc>
@@ -2189,39 +2173,7 @@
                 <w:sz w:val="22"/>
                 <w:szCs w:val="22"/>
               </w:rPr>
-              <w:t>The connect</w:t>
-            </w:r>
-            <w:r>
-              <w:rPr>
-                <w:rFonts w:asciiTheme="minorHAnsi" w:hAnsiTheme="minorHAnsi" w:cstheme="minorHAnsi"/>
-                <w:sz w:val="22"/>
-                <w:szCs w:val="22"/>
-              </w:rPr>
-              <w:t>i</w:t>
-            </w:r>
-            <w:r>
-              <w:rPr>
-                <w:rFonts w:asciiTheme="minorHAnsi" w:hAnsiTheme="minorHAnsi" w:cstheme="minorHAnsi"/>
-                <w:sz w:val="22"/>
-                <w:szCs w:val="22"/>
-              </w:rPr>
-              <w:t>on and error l</w:t>
-            </w:r>
-            <w:r>
-              <w:rPr>
-                <w:rFonts w:asciiTheme="minorHAnsi" w:hAnsiTheme="minorHAnsi" w:cstheme="minorHAnsi"/>
-                <w:sz w:val="22"/>
-                <w:szCs w:val="22"/>
-              </w:rPr>
-              <w:t>i</w:t>
-            </w:r>
-            <w:r>
-              <w:rPr>
-                <w:rFonts w:asciiTheme="minorHAnsi" w:hAnsiTheme="minorHAnsi" w:cstheme="minorHAnsi"/>
-                <w:sz w:val="22"/>
-                <w:szCs w:val="22"/>
-              </w:rPr>
-              <w:t>ghts flash for five seconds.</w:t>
+              <w:t>The connection and error lights flash for five seconds.</w:t>
             </w:r>
           </w:p>
         </w:tc>
@@ -2410,15 +2362,7 @@
                 <w:sz w:val="22"/>
                 <w:szCs w:val="22"/>
               </w:rPr>
-              <w:t>Low ink. See</w:t>
-            </w:r>
-            <w:r>
-              <w:rPr>
-                <w:rFonts w:asciiTheme="minorHAnsi" w:hAnsiTheme="minorHAnsi" w:cstheme="minorHAnsi"/>
-                <w:sz w:val="22"/>
-                <w:szCs w:val="22"/>
-              </w:rPr>
-              <w:t xml:space="preserve"> </w:t>
+              <w:t xml:space="preserve">Low ink. See </w:t>
             </w:r>
             <w:r>
               <w:rPr>
@@ -2572,6 +2516,43 @@
         </w:tc>
       </w:tr>
     </w:tbl>
+    <w:p/>
+    <w:p/>
+    <w:p/>
+    <w:p/>
+    <w:p/>
+    <w:p/>
+    <w:p/>
+    <w:p/>
+    <w:p/>
+    <w:p/>
+    <w:p>
+      <w:pPr>
+        <w:pStyle w:val="Heading2"/>
+      </w:pPr>
+      <w:r>
+        <w:t>&lt;abbreviated-form&gt; elements</w:t>
+      </w:r>
+    </w:p>
+    <w:p/>
+    <w:p>
+      <w:pPr>
+        <w:pStyle w:val="NormalWeb"/>
+        <w:rPr>
+          <w:rFonts w:asciiTheme="minorHAnsi" w:hAnsiTheme="minorHAnsi" w:cstheme="minorHAnsi"/>
+          <w:sz w:val="22"/>
+          <w:szCs w:val="22"/>
+        </w:rPr>
+      </w:pPr>
+      <w:r>
+        <w:rPr>
+          <w:rFonts w:asciiTheme="minorHAnsi" w:hAnsiTheme="minorHAnsi" w:cstheme="minorHAnsi"/>
+          <w:sz w:val="22"/>
+          <w:szCs w:val="22"/>
+        </w:rPr>
+        <w:t>An Anti-lock Braking System (ABS) helps a driver to stop. For this reason many find an ABS useful.</w:t>
+      </w:r>
+    </w:p>
     <w:p/>
     <w:sectPr>
       <w:pgSz w:w="12240" w:h="15840"/>
@@ -3768,6 +3749,22 @@
       <w:szCs w:val="24"/>
     </w:rPr>
   </w:style>
+  <w:style w:type="paragraph" w:styleId="NormalWeb">
+    <w:name w:val="Normal (Web)"/>
+    <w:basedOn w:val="Normal"/>
+    <w:uiPriority w:val="99"/>
+    <w:semiHidden/>
+    <w:unhideWhenUsed/>
+    <w:rsid w:val="003E3548"/>
+    <w:pPr>
+      <w:spacing w:before="100" w:beforeAutospacing="1" w:after="100" w:afterAutospacing="1" w:line="240" w:lineRule="auto"/>
+    </w:pPr>
+    <w:rPr>
+      <w:rFonts w:ascii="Times New Roman" w:eastAsia="Times New Roman" w:hAnsi="Times New Roman" w:cs="Times New Roman"/>
+      <w:sz w:val="24"/>
+      <w:szCs w:val="24"/>
+    </w:rPr>
+  </w:style>
 </w:styles>
 </file>
 

</xml_diff>